<commit_message>
update DSD and traceability template
</commit_message>
<xml_diff>
--- a/DOCS/Rafael_Sanchez/DSD.docx
+++ b/DOCS/Rafael_Sanchez/DSD.docx
@@ -1,6 +1,6 @@
 
 <file path=word/document.xml><?xml version="1.0" encoding="utf-8"?>
-<w:document xmlns:wpc="http://schemas.microsoft.com/office/word/2010/wordprocessingCanvas" xmlns:mo="http://schemas.microsoft.com/office/mac/office/2008/main" xmlns:mc="http://schemas.openxmlformats.org/markup-compatibility/2006" xmlns:mv="urn:schemas-microsoft-com:mac:vml" xmlns:o="urn:schemas-microsoft-com:office:office" xmlns:r="http://schemas.openxmlformats.org/officeDocument/2006/relationships" xmlns:m="http://schemas.openxmlformats.org/officeDocument/2006/math" xmlns:v="urn:schemas-microsoft-com:vml" xmlns:wp14="http://schemas.microsoft.com/office/word/2010/wordprocessingDrawing" xmlns:wp="http://schemas.openxmlformats.org/drawingml/2006/wordprocessingDrawing" xmlns:w10="urn:schemas-microsoft-com:office:word" xmlns:w="http://schemas.openxmlformats.org/wordprocessingml/2006/main" xmlns:w14="http://schemas.microsoft.com/office/word/2010/wordml" xmlns:w15="http://schemas.microsoft.com/office/word/2012/wordml" xmlns:wpg="http://schemas.microsoft.com/office/word/2010/wordprocessingGroup" xmlns:wpi="http://schemas.microsoft.com/office/word/2010/wordprocessingInk" xmlns:wne="http://schemas.microsoft.com/office/word/2006/wordml" xmlns:wps="http://schemas.microsoft.com/office/word/2010/wordprocessingShape" mc:Ignorable="w14 w15 wp14">
+<w:document xmlns:wpc="http://schemas.microsoft.com/office/word/2010/wordprocessingCanvas" xmlns:mc="http://schemas.openxmlformats.org/markup-compatibility/2006" xmlns:o="urn:schemas-microsoft-com:office:office" xmlns:r="http://schemas.openxmlformats.org/officeDocument/2006/relationships" xmlns:m="http://schemas.openxmlformats.org/officeDocument/2006/math" xmlns:v="urn:schemas-microsoft-com:vml" xmlns:wp14="http://schemas.microsoft.com/office/word/2010/wordprocessingDrawing" xmlns:wp="http://schemas.openxmlformats.org/drawingml/2006/wordprocessingDrawing" xmlns:w10="urn:schemas-microsoft-com:office:word" xmlns:w="http://schemas.openxmlformats.org/wordprocessingml/2006/main" xmlns:w14="http://schemas.microsoft.com/office/word/2010/wordml" xmlns:w15="http://schemas.microsoft.com/office/word/2012/wordml" xmlns:wpg="http://schemas.microsoft.com/office/word/2010/wordprocessingGroup" xmlns:wpi="http://schemas.microsoft.com/office/word/2010/wordprocessingInk" xmlns:wne="http://schemas.microsoft.com/office/word/2006/wordml" xmlns:wps="http://schemas.microsoft.com/office/word/2010/wordprocessingShape" mc:Ignorable="w14 w15 wp14">
   <w:body>
     <w:tbl>
       <w:tblPr>
@@ -110,6 +110,8 @@
           <w:szCs w:val="28"/>
         </w:rPr>
       </w:pPr>
+      <w:bookmarkStart w:id="1" w:name="_GoBack"/>
+      <w:bookmarkEnd w:id="1"/>
     </w:p>
     <w:p>
       <w:pPr>
@@ -445,7 +447,21 @@
           <w:sz w:val="22"/>
           <w:szCs w:val="22"/>
         </w:rPr>
-        <w:t>5.3.1- FunctionvoidappUpDown_void_manualUp()</w:t>
+        <w:t>5.3.1- Function</w:t>
+      </w:r>
+      <w:r>
+        <w:rPr>
+          <w:sz w:val="22"/>
+          <w:szCs w:val="22"/>
+        </w:rPr>
+        <w:t xml:space="preserve"> </w:t>
+      </w:r>
+      <w:r>
+        <w:rPr>
+          <w:sz w:val="22"/>
+          <w:szCs w:val="22"/>
+        </w:rPr>
+        <w:t>voidappUpDown_void_manualUp()</w:t>
       </w:r>
       <w:r>
         <w:rPr>
@@ -781,16 +797,7 @@
           <w:sz w:val="22"/>
           <w:szCs w:val="22"/>
         </w:rPr>
-        <w:t>F</w:t>
-      </w:r>
-      <w:bookmarkStart w:id="1" w:name="_GoBack"/>
-      <w:bookmarkEnd w:id="1"/>
-      <w:r>
-        <w:rPr>
-          <w:sz w:val="22"/>
-          <w:szCs w:val="22"/>
-        </w:rPr>
-        <w:t>unction void appUpDown_void_clearGPIO()………………………………</w:t>
+        <w:t>Function void appUpDown_void_clearGPIO()………………………………</w:t>
       </w:r>
       <w:r>
         <w:rPr>
@@ -1171,6 +1178,13 @@
     </w:p>
     <w:p>
       <w:pPr>
+        <w:rPr>
+          <w:b/>
+        </w:rPr>
+      </w:pPr>
+    </w:p>
+    <w:p>
+      <w:pPr>
         <w:pStyle w:val="Heading2"/>
         <w:rPr>
           <w:sz w:val="22"/>
@@ -1204,6 +1218,13 @@
     </w:p>
     <w:p>
       <w:pPr>
+        <w:rPr>
+          <w:b/>
+        </w:rPr>
+      </w:pPr>
+    </w:p>
+    <w:p>
+      <w:pPr>
         <w:pStyle w:val="Heading2"/>
         <w:rPr>
           <w:i/>
@@ -1221,6 +1242,78 @@
     </w:p>
     <w:p>
       <w:pPr>
+        <w:rPr>
+          <w:b/>
+        </w:rPr>
+      </w:pPr>
+    </w:p>
+    <w:p>
+      <w:pPr>
+        <w:pStyle w:val="Heading2"/>
+        <w:rPr>
+          <w:sz w:val="22"/>
+          <w:szCs w:val="22"/>
+        </w:rPr>
+      </w:pPr>
+      <w:r>
+        <w:rPr>
+          <w:sz w:val="22"/>
+          <w:szCs w:val="22"/>
+        </w:rPr>
+        <w:t>5.3.18.- Function void halWinMov_void_ToggleLedBar#(T_U32 u32_status)……………...……23</w:t>
+      </w:r>
+    </w:p>
+    <w:p>
+      <w:pPr>
+        <w:pStyle w:val="Heading2"/>
+        <w:rPr>
+          <w:i/>
+        </w:rPr>
+      </w:pPr>
+      <w:r>
+        <w:rPr>
+          <w:sz w:val="22"/>
+          <w:szCs w:val="22"/>
+        </w:rPr>
+        <w:t>5.3.19 .-</w:t>
+      </w:r>
+      <w:r>
+        <w:rPr>
+          <w:sz w:val="22"/>
+          <w:szCs w:val="22"/>
+        </w:rPr>
+        <w:t xml:space="preserve"> </w:t>
+      </w:r>
+      <w:r>
+        <w:rPr>
+          <w:sz w:val="22"/>
+          <w:szCs w:val="22"/>
+        </w:rPr>
+        <w:t>Function void main_void_onetouchUp(</w:t>
+      </w:r>
+      <w:r>
+        <w:rPr>
+          <w:sz w:val="22"/>
+          <w:szCs w:val="22"/>
+        </w:rPr>
+        <w:t>)</w:t>
+      </w:r>
+      <w:r>
+        <w:rPr>
+          <w:i/>
+        </w:rPr>
+        <w:t>……………..………………</w:t>
+      </w:r>
+      <w:r>
+        <w:rPr>
+          <w:sz w:val="22"/>
+          <w:szCs w:val="22"/>
+        </w:rPr>
+        <w:t>…………...……24</w:t>
+      </w:r>
+    </w:p>
+    <w:p>
+      <w:pPr>
         <w:pStyle w:val="Heading2"/>
         <w:rPr>
           <w:i/>
@@ -1233,9 +1326,316 @@
           <w:sz w:val="22"/>
           <w:szCs w:val="22"/>
         </w:rPr>
-        <w:t>5.3.18.- Function void halWinMov_void_ToggleLedBar#(T_U32 u32_status)……………...……23</w:t>
-      </w:r>
-    </w:p>
+        <w:t>5.3.20</w:t>
+      </w:r>
+      <w:r>
+        <w:rPr>
+          <w:sz w:val="22"/>
+          <w:szCs w:val="22"/>
+        </w:rPr>
+        <w:t>.-</w:t>
+      </w:r>
+      <w:r>
+        <w:rPr>
+          <w:sz w:val="22"/>
+          <w:szCs w:val="22"/>
+        </w:rPr>
+        <w:t xml:space="preserve"> </w:t>
+      </w:r>
+      <w:r>
+        <w:rPr>
+          <w:sz w:val="22"/>
+          <w:szCs w:val="22"/>
+        </w:rPr>
+        <w:t>Function void main_void_onetouchDown(</w:t>
+      </w:r>
+      <w:r>
+        <w:rPr>
+          <w:sz w:val="22"/>
+          <w:szCs w:val="22"/>
+        </w:rPr>
+        <w:t>)</w:t>
+      </w:r>
+      <w:r>
+        <w:rPr>
+          <w:sz w:val="22"/>
+          <w:szCs w:val="22"/>
+        </w:rPr>
+        <w:t>…………………………………………...……25</w:t>
+      </w:r>
+    </w:p>
+    <w:p>
+      <w:pPr>
+        <w:pStyle w:val="Heading2"/>
+        <w:rPr>
+          <w:sz w:val="22"/>
+          <w:szCs w:val="22"/>
+        </w:rPr>
+      </w:pPr>
+      <w:r>
+        <w:rPr>
+          <w:sz w:val="22"/>
+          <w:szCs w:val="22"/>
+        </w:rPr>
+        <w:t xml:space="preserve">5.3.21.- </w:t>
+      </w:r>
+      <w:r>
+        <w:rPr>
+          <w:sz w:val="22"/>
+          <w:szCs w:val="22"/>
+        </w:rPr>
+        <w:t>Function void main_void_</w:t>
+      </w:r>
+      <w:r>
+        <w:rPr>
+          <w:sz w:val="22"/>
+          <w:szCs w:val="22"/>
+        </w:rPr>
+        <w:t>behaviorUp</w:t>
+      </w:r>
+      <w:r>
+        <w:rPr>
+          <w:sz w:val="22"/>
+          <w:szCs w:val="22"/>
+        </w:rPr>
+        <w:t>(</w:t>
+      </w:r>
+      <w:r>
+        <w:rPr>
+          <w:sz w:val="22"/>
+          <w:szCs w:val="22"/>
+        </w:rPr>
+        <w:t>)</w:t>
+      </w:r>
+      <w:r>
+        <w:rPr>
+          <w:sz w:val="22"/>
+          <w:szCs w:val="22"/>
+        </w:rPr>
+        <w:t>….…………………………………………………..25</w:t>
+      </w:r>
+    </w:p>
+    <w:p>
+      <w:pPr>
+        <w:pStyle w:val="Heading2"/>
+        <w:rPr>
+          <w:sz w:val="22"/>
+          <w:szCs w:val="22"/>
+        </w:rPr>
+      </w:pPr>
+      <w:r>
+        <w:rPr>
+          <w:sz w:val="22"/>
+          <w:szCs w:val="22"/>
+        </w:rPr>
+        <w:t>5.3.</w:t>
+      </w:r>
+      <w:r>
+        <w:rPr>
+          <w:sz w:val="22"/>
+          <w:szCs w:val="22"/>
+        </w:rPr>
+        <w:t>22</w:t>
+      </w:r>
+      <w:r>
+        <w:rPr>
+          <w:sz w:val="22"/>
+          <w:szCs w:val="22"/>
+        </w:rPr>
+        <w:t xml:space="preserve">.- </w:t>
+      </w:r>
+      <w:r>
+        <w:rPr>
+          <w:sz w:val="22"/>
+          <w:szCs w:val="22"/>
+        </w:rPr>
+        <w:t>Function void main_void_b</w:t>
+      </w:r>
+      <w:r>
+        <w:rPr>
+          <w:sz w:val="22"/>
+          <w:szCs w:val="22"/>
+        </w:rPr>
+        <w:t>ehaviorDown</w:t>
+      </w:r>
+      <w:r>
+        <w:rPr>
+          <w:sz w:val="22"/>
+          <w:szCs w:val="22"/>
+        </w:rPr>
+        <w:t>(</w:t>
+      </w:r>
+      <w:r>
+        <w:rPr>
+          <w:sz w:val="22"/>
+          <w:szCs w:val="22"/>
+        </w:rPr>
+        <w:t>)</w:t>
+      </w:r>
+      <w:r>
+        <w:rPr>
+          <w:sz w:val="22"/>
+          <w:szCs w:val="22"/>
+        </w:rPr>
+        <w:t>….…………………………………………………..</w:t>
+      </w:r>
+      <w:r>
+        <w:rPr>
+          <w:sz w:val="22"/>
+          <w:szCs w:val="22"/>
+        </w:rPr>
+        <w:t>25</w:t>
+      </w:r>
+    </w:p>
+    <w:p>
+      <w:pPr>
+        <w:pStyle w:val="Heading2"/>
+        <w:rPr>
+          <w:i/>
+          <w:sz w:val="22"/>
+          <w:szCs w:val="22"/>
+        </w:rPr>
+      </w:pPr>
+      <w:r>
+        <w:rPr>
+          <w:sz w:val="22"/>
+          <w:szCs w:val="22"/>
+        </w:rPr>
+        <w:t>5.3.</w:t>
+      </w:r>
+      <w:r>
+        <w:rPr>
+          <w:sz w:val="22"/>
+          <w:szCs w:val="22"/>
+        </w:rPr>
+        <w:t>23</w:t>
+      </w:r>
+      <w:r>
+        <w:rPr>
+          <w:sz w:val="22"/>
+          <w:szCs w:val="22"/>
+        </w:rPr>
+        <w:t xml:space="preserve">.- </w:t>
+      </w:r>
+      <w:r>
+        <w:rPr>
+          <w:sz w:val="22"/>
+          <w:szCs w:val="22"/>
+        </w:rPr>
+        <w:t>Function void main_void_</w:t>
+      </w:r>
+      <w:r>
+        <w:rPr>
+          <w:sz w:val="22"/>
+          <w:szCs w:val="22"/>
+        </w:rPr>
+        <w:t>Antipinch</w:t>
+      </w:r>
+      <w:r>
+        <w:rPr>
+          <w:sz w:val="22"/>
+          <w:szCs w:val="22"/>
+        </w:rPr>
+        <w:t>(</w:t>
+      </w:r>
+      <w:r>
+        <w:rPr>
+          <w:sz w:val="22"/>
+          <w:szCs w:val="22"/>
+        </w:rPr>
+        <w:t>)</w:t>
+      </w:r>
+      <w:r>
+        <w:rPr>
+          <w:sz w:val="22"/>
+          <w:szCs w:val="22"/>
+        </w:rPr>
+        <w:t>….…………………………………………………..</w:t>
+      </w:r>
+      <w:r>
+        <w:rPr>
+          <w:sz w:val="22"/>
+          <w:szCs w:val="22"/>
+        </w:rPr>
+        <w:t>26</w:t>
+      </w:r>
+    </w:p>
+    <w:p>
+      <w:pPr>
+        <w:pStyle w:val="Heading2"/>
+        <w:rPr>
+          <w:i/>
+          <w:sz w:val="22"/>
+          <w:szCs w:val="22"/>
+        </w:rPr>
+      </w:pPr>
+      <w:r>
+        <w:rPr>
+          <w:sz w:val="22"/>
+          <w:szCs w:val="22"/>
+        </w:rPr>
+        <w:t>5.3.</w:t>
+      </w:r>
+      <w:r>
+        <w:rPr>
+          <w:sz w:val="22"/>
+          <w:szCs w:val="22"/>
+        </w:rPr>
+        <w:t>24</w:t>
+      </w:r>
+      <w:r>
+        <w:rPr>
+          <w:sz w:val="22"/>
+          <w:szCs w:val="22"/>
+        </w:rPr>
+        <w:t xml:space="preserve">.- </w:t>
+      </w:r>
+      <w:r>
+        <w:rPr>
+          <w:sz w:val="22"/>
+          <w:szCs w:val="22"/>
+        </w:rPr>
+        <w:t>Function void main_void_</w:t>
+      </w:r>
+      <w:r>
+        <w:rPr>
+          <w:sz w:val="22"/>
+          <w:szCs w:val="22"/>
+        </w:rPr>
+        <w:t>idleState</w:t>
+      </w:r>
+      <w:r>
+        <w:rPr>
+          <w:sz w:val="22"/>
+          <w:szCs w:val="22"/>
+        </w:rPr>
+        <w:t>(</w:t>
+      </w:r>
+      <w:r>
+        <w:rPr>
+          <w:sz w:val="22"/>
+          <w:szCs w:val="22"/>
+        </w:rPr>
+        <w:t>)</w:t>
+      </w:r>
+      <w:r>
+        <w:rPr>
+          <w:sz w:val="22"/>
+          <w:szCs w:val="22"/>
+        </w:rPr>
+        <w:t>….…………………………………………………..</w:t>
+      </w:r>
+      <w:r>
+        <w:rPr>
+          <w:sz w:val="22"/>
+          <w:szCs w:val="22"/>
+        </w:rPr>
+        <w:t>26</w:t>
+      </w:r>
+    </w:p>
+    <w:p/>
+    <w:p/>
+    <w:p/>
     <w:p>
       <w:pPr>
         <w:rPr>
@@ -6713,11 +7113,7 @@
           </mc:Choice>
           <mc:Fallback>
             <w:pict>
-              <v:shapetype w14:anchorId="307309D9" id="_x0000_t202" coordsize="21600,21600" o:spt="202" path="m0,0l0,21600,21600,21600,21600,0xe">
-                <v:stroke joinstyle="miter"/>
-                <v:path gradientshapeok="t" o:connecttype="rect"/>
-              </v:shapetype>
-              <v:shape id="Text_x0020_Box_x0020_15" o:spid="_x0000_s1028" type="#_x0000_t202" style="position:absolute;margin-left:311.85pt;margin-top:25.45pt;width:204.1pt;height:58.9pt;z-index:-251649024;visibility:visible;mso-wrap-style:square;mso-width-percent:400;mso-height-percent:200;mso-wrap-distance-left:9pt;mso-wrap-distance-top:3.6pt;mso-wrap-distance-right:9pt;mso-wrap-distance-bottom:3.6pt;mso-position-horizontal:absolute;mso-position-horizontal-relative:text;mso-position-vertical:absolute;mso-position-vertical-relative:text;mso-width-percent:400;mso-height-percent:200;mso-width-relative:margin;mso-height-relative:margin;v-text-anchor:top" o:gfxdata="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" strokecolor="#44546a" strokeweight="2pt">
+              <v:shape w14:anchorId="307309D9" id="Text Box 15" o:spid="_x0000_s1028" type="#_x0000_t202" style="position:absolute;margin-left:311.85pt;margin-top:25.45pt;width:204.1pt;height:58.9pt;z-index:-251649024;visibility:visible;mso-wrap-style:square;mso-width-percent:400;mso-height-percent:200;mso-wrap-distance-left:9pt;mso-wrap-distance-top:3.6pt;mso-wrap-distance-right:9pt;mso-wrap-distance-bottom:3.6pt;mso-position-horizontal:absolute;mso-position-horizontal-relative:text;mso-position-vertical:absolute;mso-position-vertical-relative:text;mso-width-percent:400;mso-height-percent:200;mso-width-relative:margin;mso-height-relative:margin;v-text-anchor:top" o:gfxdata="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" strokecolor="#44546a" strokeweight="2pt">
                 <v:textbox style="mso-fit-shape-to-text:t">
                   <w:txbxContent>
                     <w:p>
@@ -6891,7 +7287,7 @@
           </mc:Choice>
           <mc:Fallback>
             <w:pict>
-              <v:shape w14:anchorId="6E5C5FBA" id="Text_x0020_Box_x0020_19" o:spid="_x0000_s1029" type="#_x0000_t202" style="position:absolute;margin-left:152.9pt;margin-top:.95pt;width:204.1pt;height:72.55pt;z-index:-251648000;visibility:visible;mso-wrap-style:square;mso-width-percent:400;mso-height-percent:200;mso-wrap-distance-left:9pt;mso-wrap-distance-top:3.6pt;mso-wrap-distance-right:9pt;mso-wrap-distance-bottom:3.6pt;mso-position-horizontal:right;mso-position-horizontal-relative:margin;mso-position-vertical:absolute;mso-position-vertical-relative:text;mso-width-percent:400;mso-height-percent:200;mso-width-relative:margin;mso-height-relative:margin;v-text-anchor:top" o:gfxdata="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" strokecolor="#44546a" strokeweight="2pt">
+              <v:shape w14:anchorId="6E5C5FBA" id="Text Box 19" o:spid="_x0000_s1029" type="#_x0000_t202" style="position:absolute;margin-left:152.9pt;margin-top:.95pt;width:204.1pt;height:72.55pt;z-index:-251648000;visibility:visible;mso-wrap-style:square;mso-width-percent:400;mso-height-percent:200;mso-wrap-distance-left:9pt;mso-wrap-distance-top:3.6pt;mso-wrap-distance-right:9pt;mso-wrap-distance-bottom:3.6pt;mso-position-horizontal:right;mso-position-horizontal-relative:margin;mso-position-vertical:absolute;mso-position-vertical-relative:text;mso-width-percent:400;mso-height-percent:200;mso-width-relative:margin;mso-height-relative:margin;v-text-anchor:top" o:gfxdata="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" strokecolor="#44546a" strokeweight="2pt">
                 <v:textbox style="mso-fit-shape-to-text:t">
                   <w:txbxContent>
                     <w:p>
@@ -7094,8 +7490,240 @@
           <w:noProof/>
         </w:rPr>
         <w:lastRenderedPageBreak/>
+        <mc:AlternateContent>
+          <mc:Choice Requires="wps">
+            <w:drawing>
+              <wp:anchor distT="45720" distB="45720" distL="114300" distR="114300" simplePos="0" relativeHeight="251676672" behindDoc="0" locked="0" layoutInCell="1" allowOverlap="1" wp14:anchorId="568384E1" wp14:editId="3419E500">
+                <wp:simplePos x="0" y="0"/>
+                <wp:positionH relativeFrom="column">
+                  <wp:posOffset>3514725</wp:posOffset>
+                </wp:positionH>
+                <wp:positionV relativeFrom="paragraph">
+                  <wp:posOffset>4816475</wp:posOffset>
+                </wp:positionV>
+                <wp:extent cx="2360930" cy="1404620"/>
+                <wp:effectExtent l="19050" t="19050" r="17780" b="12700"/>
+                <wp:wrapNone/>
+                <wp:docPr id="194" name="Text Box 2"/>
+                <wp:cNvGraphicFramePr>
+                  <a:graphicFrameLocks xmlns:a="http://schemas.openxmlformats.org/drawingml/2006/main"/>
+                </wp:cNvGraphicFramePr>
+                <a:graphic xmlns:a="http://schemas.openxmlformats.org/drawingml/2006/main">
+                  <a:graphicData uri="http://schemas.microsoft.com/office/word/2010/wordprocessingShape">
+                    <wps:wsp>
+                      <wps:cNvSpPr txBox="1">
+                        <a:spLocks noChangeArrowheads="1"/>
+                      </wps:cNvSpPr>
+                      <wps:spPr bwMode="auto">
+                        <a:xfrm>
+                          <a:off x="0" y="0"/>
+                          <a:ext cx="2360930" cy="1404620"/>
+                        </a:xfrm>
+                        <a:prstGeom prst="rect">
+                          <a:avLst/>
+                        </a:prstGeom>
+                        <a:solidFill>
+                          <a:srgbClr val="FFFFFF"/>
+                        </a:solidFill>
+                        <a:ln w="31750">
+                          <a:solidFill>
+                            <a:schemeClr val="tx2"/>
+                          </a:solidFill>
+                          <a:miter lim="800000"/>
+                          <a:headEnd/>
+                          <a:tailEnd/>
+                        </a:ln>
+                      </wps:spPr>
+                      <wps:txbx>
+                        <w:txbxContent>
+                          <w:p>
+                            <w:r>
+                              <w:t xml:space="preserve">appUpDown_Timer0 </w:t>
+                            </w:r>
+                            <w:r>
+                              <w:t>enables</w:t>
+                            </w:r>
+                            <w:r>
+                              <w:t xml:space="preserve"> the </w:t>
+                            </w:r>
+                            <w:r>
+                              <w:t>timer</w:t>
+                            </w:r>
+                            <w:r>
+                              <w:t xml:space="preserve"> to count 400</w:t>
+                            </w:r>
+                            <w:r>
+                              <w:t>ms.</w:t>
+                            </w:r>
+                          </w:p>
+                        </w:txbxContent>
+                      </wps:txbx>
+                      <wps:bodyPr rot="0" vert="horz" wrap="square" lIns="91440" tIns="45720" rIns="91440" bIns="45720" anchor="t" anchorCtr="0">
+                        <a:spAutoFit/>
+                      </wps:bodyPr>
+                    </wps:wsp>
+                  </a:graphicData>
+                </a:graphic>
+                <wp14:sizeRelH relativeFrom="margin">
+                  <wp14:pctWidth>40000</wp14:pctWidth>
+                </wp14:sizeRelH>
+                <wp14:sizeRelV relativeFrom="margin">
+                  <wp14:pctHeight>20000</wp14:pctHeight>
+                </wp14:sizeRelV>
+              </wp:anchor>
+            </w:drawing>
+          </mc:Choice>
+          <mc:Fallback>
+            <w:pict>
+              <v:shape w14:anchorId="568384E1" id="Text Box 2" o:spid="_x0000_s1030" type="#_x0000_t202" style="position:absolute;margin-left:276.75pt;margin-top:379.25pt;width:185.9pt;height:110.6pt;z-index:251676672;visibility:visible;mso-wrap-style:square;mso-width-percent:400;mso-height-percent:200;mso-wrap-distance-left:9pt;mso-wrap-distance-top:3.6pt;mso-wrap-distance-right:9pt;mso-wrap-distance-bottom:3.6pt;mso-position-horizontal:absolute;mso-position-horizontal-relative:text;mso-position-vertical:absolute;mso-position-vertical-relative:text;mso-width-percent:400;mso-height-percent:200;mso-width-relative:margin;mso-height-relative:margin;v-text-anchor:top" o:gfxdata="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" strokecolor="#44546a [3215]" strokeweight="2.5pt">
+                <v:textbox style="mso-fit-shape-to-text:t">
+                  <w:txbxContent>
+                    <w:p>
+                      <w:r>
+                        <w:t xml:space="preserve">appUpDown_Timer0 </w:t>
+                      </w:r>
+                      <w:r>
+                        <w:t>enables</w:t>
+                      </w:r>
+                      <w:r>
+                        <w:t xml:space="preserve"> the </w:t>
+                      </w:r>
+                      <w:r>
+                        <w:t>timer</w:t>
+                      </w:r>
+                      <w:r>
+                        <w:t xml:space="preserve"> to count 400</w:t>
+                      </w:r>
+                      <w:r>
+                        <w:t>ms.</w:t>
+                      </w:r>
+                    </w:p>
+                  </w:txbxContent>
+                </v:textbox>
+              </v:shape>
+            </w:pict>
+          </mc:Fallback>
+        </mc:AlternateContent>
+      </w:r>
+      <w:r>
+        <w:rPr>
+          <w:noProof/>
+        </w:rPr>
+        <mc:AlternateContent>
+          <mc:Choice Requires="wps">
+            <w:drawing>
+              <wp:anchor distT="45720" distB="45720" distL="114300" distR="114300" simplePos="0" relativeHeight="251674624" behindDoc="0" locked="0" layoutInCell="1" allowOverlap="1" wp14:anchorId="03C1643E" wp14:editId="0AF811F8">
+                <wp:simplePos x="0" y="0"/>
+                <wp:positionH relativeFrom="column">
+                  <wp:posOffset>3526790</wp:posOffset>
+                </wp:positionH>
+                <wp:positionV relativeFrom="paragraph">
+                  <wp:posOffset>4211955</wp:posOffset>
+                </wp:positionV>
+                <wp:extent cx="2360930" cy="1404620"/>
+                <wp:effectExtent l="19050" t="19050" r="17780" b="12700"/>
+                <wp:wrapNone/>
+                <wp:docPr id="22" name="Text Box 2"/>
+                <wp:cNvGraphicFramePr>
+                  <a:graphicFrameLocks xmlns:a="http://schemas.openxmlformats.org/drawingml/2006/main"/>
+                </wp:cNvGraphicFramePr>
+                <a:graphic xmlns:a="http://schemas.openxmlformats.org/drawingml/2006/main">
+                  <a:graphicData uri="http://schemas.microsoft.com/office/word/2010/wordprocessingShape">
+                    <wps:wsp>
+                      <wps:cNvSpPr txBox="1">
+                        <a:spLocks noChangeArrowheads="1"/>
+                      </wps:cNvSpPr>
+                      <wps:spPr bwMode="auto">
+                        <a:xfrm>
+                          <a:off x="0" y="0"/>
+                          <a:ext cx="2360930" cy="1404620"/>
+                        </a:xfrm>
+                        <a:prstGeom prst="rect">
+                          <a:avLst/>
+                        </a:prstGeom>
+                        <a:solidFill>
+                          <a:srgbClr val="FFFFFF"/>
+                        </a:solidFill>
+                        <a:ln w="31750">
+                          <a:solidFill>
+                            <a:schemeClr val="tx2"/>
+                          </a:solidFill>
+                          <a:miter lim="800000"/>
+                          <a:headEnd/>
+                          <a:tailEnd/>
+                        </a:ln>
+                      </wps:spPr>
+                      <wps:txbx>
+                        <w:txbxContent>
+                          <w:p>
+                            <w:r>
+                              <w:t xml:space="preserve">appUpDown_Timer1 </w:t>
+                            </w:r>
+                            <w:r>
+                              <w:t>enables</w:t>
+                            </w:r>
+                            <w:r>
+                              <w:t xml:space="preserve"> the </w:t>
+                            </w:r>
+                            <w:r>
+                              <w:t>timer</w:t>
+                            </w:r>
+                            <w:r>
+                              <w:t xml:space="preserve"> to count 1ms.</w:t>
+                            </w:r>
+                          </w:p>
+                        </w:txbxContent>
+                      </wps:txbx>
+                      <wps:bodyPr rot="0" vert="horz" wrap="square" lIns="91440" tIns="45720" rIns="91440" bIns="45720" anchor="t" anchorCtr="0">
+                        <a:spAutoFit/>
+                      </wps:bodyPr>
+                    </wps:wsp>
+                  </a:graphicData>
+                </a:graphic>
+                <wp14:sizeRelH relativeFrom="margin">
+                  <wp14:pctWidth>40000</wp14:pctWidth>
+                </wp14:sizeRelH>
+                <wp14:sizeRelV relativeFrom="margin">
+                  <wp14:pctHeight>20000</wp14:pctHeight>
+                </wp14:sizeRelV>
+              </wp:anchor>
+            </w:drawing>
+          </mc:Choice>
+          <mc:Fallback>
+            <w:pict>
+              <v:shape w14:anchorId="03C1643E" id="_x0000_s1031" type="#_x0000_t202" style="position:absolute;margin-left:277.7pt;margin-top:331.65pt;width:185.9pt;height:110.6pt;z-index:251674624;visibility:visible;mso-wrap-style:square;mso-width-percent:400;mso-height-percent:200;mso-wrap-distance-left:9pt;mso-wrap-distance-top:3.6pt;mso-wrap-distance-right:9pt;mso-wrap-distance-bottom:3.6pt;mso-position-horizontal:absolute;mso-position-horizontal-relative:text;mso-position-vertical:absolute;mso-position-vertical-relative:text;mso-width-percent:400;mso-height-percent:200;mso-width-relative:margin;mso-height-relative:margin;v-text-anchor:top" o:gfxdata="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" strokecolor="#44546a [3215]" strokeweight="2.5pt">
+                <v:textbox style="mso-fit-shape-to-text:t">
+                  <w:txbxContent>
+                    <w:p>
+                      <w:r>
+                        <w:t xml:space="preserve">appUpDown_Timer1 </w:t>
+                      </w:r>
+                      <w:r>
+                        <w:t>enables</w:t>
+                      </w:r>
+                      <w:r>
+                        <w:t xml:space="preserve"> the </w:t>
+                      </w:r>
+                      <w:r>
+                        <w:t>timer</w:t>
+                      </w:r>
+                      <w:r>
+                        <w:t xml:space="preserve"> to count 1ms.</w:t>
+                      </w:r>
+                    </w:p>
+                  </w:txbxContent>
+                </v:textbox>
+              </v:shape>
+            </w:pict>
+          </mc:Fallback>
+        </mc:AlternateContent>
+      </w:r>
+      <w:r>
+        <w:rPr>
+          <w:noProof/>
+        </w:rPr>
         <w:drawing>
-          <wp:inline distT="0" distB="0" distL="0" distR="0" wp14:anchorId="36B1F784" wp14:editId="465DE1F6">
+          <wp:inline distT="0" distB="0" distL="0" distR="0" wp14:anchorId="36B1F784" wp14:editId="76551A3D">
             <wp:extent cx="6480175" cy="5239385"/>
             <wp:effectExtent l="0" t="0" r="0" b="0"/>
             <wp:docPr id="208" name="Picture 208"/>
@@ -7342,47 +7970,6 @@
         <w:ind w:left="0" w:firstLine="0"/>
         <w:jc w:val="right"/>
       </w:pPr>
-      <w:r>
-        <w:rPr>
-          <w:noProof/>
-        </w:rPr>
-        <w:lastRenderedPageBreak/>
-        <w:drawing>
-          <wp:inline distT="0" distB="0" distL="0" distR="0" wp14:anchorId="4F4A7711" wp14:editId="76C69FD0">
-            <wp:extent cx="5829300" cy="3352800"/>
-            <wp:effectExtent l="0" t="0" r="0" b="0"/>
-            <wp:docPr id="18" name="Picture 18"/>
-            <wp:cNvGraphicFramePr>
-              <a:graphicFrameLocks xmlns:a="http://schemas.openxmlformats.org/drawingml/2006/main" noChangeAspect="1"/>
-            </wp:cNvGraphicFramePr>
-            <a:graphic xmlns:a="http://schemas.openxmlformats.org/drawingml/2006/main">
-              <a:graphicData uri="http://schemas.openxmlformats.org/drawingml/2006/picture">
-                <pic:pic xmlns:pic="http://schemas.openxmlformats.org/drawingml/2006/picture">
-                  <pic:nvPicPr>
-                    <pic:cNvPr id="1" name=""/>
-                    <pic:cNvPicPr/>
-                  </pic:nvPicPr>
-                  <pic:blipFill>
-                    <a:blip r:embed="rId20"/>
-                    <a:stretch>
-                      <a:fillRect/>
-                    </a:stretch>
-                  </pic:blipFill>
-                  <pic:spPr>
-                    <a:xfrm>
-                      <a:off x="0" y="0"/>
-                      <a:ext cx="5829300" cy="3352800"/>
-                    </a:xfrm>
-                    <a:prstGeom prst="rect">
-                      <a:avLst/>
-                    </a:prstGeom>
-                  </pic:spPr>
-                </pic:pic>
-              </a:graphicData>
-            </a:graphic>
-          </wp:inline>
-        </w:drawing>
-      </w:r>
     </w:p>
     <w:p/>
     <w:p>
@@ -7394,20 +7981,18 @@
         <w:ind w:left="0" w:firstLine="0"/>
       </w:pPr>
       <w:r>
-        <w:tab/>
-      </w:r>
-      <w:r>
         <w:rPr>
           <w:noProof/>
         </w:rPr>
+        <w:lastRenderedPageBreak/>
         <w:drawing>
-          <wp:anchor distT="0" distB="0" distL="114300" distR="114300" simplePos="0" relativeHeight="251672576" behindDoc="0" locked="0" layoutInCell="1" allowOverlap="1" wp14:anchorId="73A02248" wp14:editId="61502136">
+          <wp:anchor distT="0" distB="0" distL="114300" distR="114300" simplePos="0" relativeHeight="251672576" behindDoc="0" locked="0" layoutInCell="1" allowOverlap="1" wp14:anchorId="73A02248" wp14:editId="1314DF41">
             <wp:simplePos x="0" y="0"/>
-            <wp:positionH relativeFrom="column">
-              <wp:posOffset>0</wp:posOffset>
+            <wp:positionH relativeFrom="margin">
+              <wp:align>right</wp:align>
             </wp:positionH>
             <wp:positionV relativeFrom="paragraph">
-              <wp:posOffset>-635</wp:posOffset>
+              <wp:posOffset>4352290</wp:posOffset>
             </wp:positionV>
             <wp:extent cx="6480175" cy="2301875"/>
             <wp:effectExtent l="0" t="0" r="0" b="3175"/>
@@ -7424,7 +8009,7 @@
                     <pic:cNvPicPr/>
                   </pic:nvPicPr>
                   <pic:blipFill>
-                    <a:blip r:embed="rId21">
+                    <a:blip r:embed="rId20">
                       <a:extLst>
                         <a:ext uri="{28A0092B-C50C-407E-A947-70E740481C1C}">
                           <a14:useLocalDpi xmlns:a14="http://schemas.microsoft.com/office/drawing/2010/main" val="0"/>
@@ -7455,6 +8040,49 @@
             </wp14:sizeRelV>
           </wp:anchor>
         </w:drawing>
+      </w:r>
+      <w:r>
+        <w:rPr>
+          <w:noProof/>
+        </w:rPr>
+        <w:drawing>
+          <wp:inline distT="0" distB="0" distL="0" distR="0" wp14:anchorId="4662E2A8" wp14:editId="1F6D01A3">
+            <wp:extent cx="6480175" cy="3926205"/>
+            <wp:effectExtent l="0" t="0" r="0" b="0"/>
+            <wp:docPr id="17" name="Picture 17"/>
+            <wp:cNvGraphicFramePr>
+              <a:graphicFrameLocks xmlns:a="http://schemas.openxmlformats.org/drawingml/2006/main" noChangeAspect="1"/>
+            </wp:cNvGraphicFramePr>
+            <a:graphic xmlns:a="http://schemas.openxmlformats.org/drawingml/2006/main">
+              <a:graphicData uri="http://schemas.openxmlformats.org/drawingml/2006/picture">
+                <pic:pic xmlns:pic="http://schemas.openxmlformats.org/drawingml/2006/picture">
+                  <pic:nvPicPr>
+                    <pic:cNvPr id="1" name=""/>
+                    <pic:cNvPicPr/>
+                  </pic:nvPicPr>
+                  <pic:blipFill>
+                    <a:blip r:embed="rId21"/>
+                    <a:stretch>
+                      <a:fillRect/>
+                    </a:stretch>
+                  </pic:blipFill>
+                  <pic:spPr>
+                    <a:xfrm>
+                      <a:off x="0" y="0"/>
+                      <a:ext cx="6480175" cy="3926205"/>
+                    </a:xfrm>
+                    <a:prstGeom prst="rect">
+                      <a:avLst/>
+                    </a:prstGeom>
+                  </pic:spPr>
+                </pic:pic>
+              </a:graphicData>
+            </a:graphic>
+          </wp:inline>
+        </w:drawing>
+      </w:r>
+      <w:r>
+        <w:tab/>
       </w:r>
       <w:r>
         <w:br w:type="page"/>
@@ -9887,6 +10515,7 @@
         <w:rPr>
           <w:noProof/>
         </w:rPr>
+        <w:lastRenderedPageBreak/>
         <w:drawing>
           <wp:inline distT="0" distB="0" distL="0" distR="0" wp14:anchorId="4C1A7576" wp14:editId="2E190DD4">
             <wp:extent cx="6480175" cy="2085975"/>
@@ -9942,7 +10571,6 @@
           <w:sz w:val="22"/>
           <w:szCs w:val="22"/>
         </w:rPr>
-        <w:lastRenderedPageBreak/>
         <w:t xml:space="preserve">Function void </w:t>
       </w:r>
       <w:r>
@@ -10421,6 +11049,7 @@
                 <w:sz w:val="20"/>
                 <w:szCs w:val="20"/>
               </w:rPr>
+              <w:lastRenderedPageBreak/>
               <w:t>Description</w:t>
             </w:r>
           </w:p>
@@ -10737,7 +11366,6 @@
         <w:rPr>
           <w:b/>
         </w:rPr>
-        <w:lastRenderedPageBreak/>
         <w:t>Dynamic Behavior</w:t>
       </w:r>
     </w:p>
@@ -11193,6 +11821,7 @@
         <w:rPr>
           <w:noProof/>
         </w:rPr>
+        <w:lastRenderedPageBreak/>
         <w:drawing>
           <wp:inline distT="0" distB="0" distL="0" distR="0" wp14:anchorId="09AC1D60" wp14:editId="2AEF9D2E">
             <wp:extent cx="6412230" cy="2032000"/>
@@ -11782,6 +12411,7 @@
                 <w:sz w:val="20"/>
                 <w:szCs w:val="20"/>
               </w:rPr>
+              <w:lastRenderedPageBreak/>
               <w:t>Description</w:t>
             </w:r>
           </w:p>
@@ -12092,7 +12722,6 @@
         <w:rPr>
           <w:noProof/>
         </w:rPr>
-        <w:lastRenderedPageBreak/>
         <w:drawing>
           <wp:inline distT="0" distB="0" distL="0" distR="0" wp14:anchorId="43F4769A" wp14:editId="6BB3263B">
             <wp:extent cx="6310630" cy="2099945"/>
@@ -12535,6 +13164,7 @@
         <w:rPr>
           <w:noProof/>
         </w:rPr>
+        <w:lastRenderedPageBreak/>
         <w:drawing>
           <wp:inline distT="0" distB="0" distL="0" distR="0" wp14:anchorId="200A970F" wp14:editId="4068825B">
             <wp:extent cx="6299200" cy="2043430"/>
@@ -12692,7 +13322,6 @@
                 <w:sz w:val="20"/>
                 <w:szCs w:val="20"/>
               </w:rPr>
-              <w:lastRenderedPageBreak/>
               <w:t>Parameter 1</w:t>
             </w:r>
             <w:r>
@@ -13131,6 +13760,7 @@
                 <w:sz w:val="20"/>
                 <w:szCs w:val="20"/>
               </w:rPr>
+              <w:lastRenderedPageBreak/>
               <w:t>Parameter 1</w:t>
             </w:r>
             <w:r>
@@ -13398,7 +14028,6 @@
         <w:rPr>
           <w:noProof/>
         </w:rPr>
-        <w:lastRenderedPageBreak/>
         <w:drawing>
           <wp:inline distT="0" distB="0" distL="0" distR="0" wp14:anchorId="1F5CD5FC" wp14:editId="133D8838">
             <wp:extent cx="6355715" cy="2190115"/>
@@ -13861,6 +14490,7 @@
         <w:rPr>
           <w:noProof/>
         </w:rPr>
+        <w:lastRenderedPageBreak/>
         <w:drawing>
           <wp:inline distT="0" distB="0" distL="0" distR="0" wp14:anchorId="29E54368" wp14:editId="5730CC98">
             <wp:extent cx="6377940" cy="2268855"/>
@@ -13991,7 +14621,6 @@
                 <w:sz w:val="20"/>
                 <w:szCs w:val="20"/>
               </w:rPr>
-              <w:lastRenderedPageBreak/>
               <w:t>Description</w:t>
             </w:r>
           </w:p>
@@ -14455,6 +15084,7 @@
           </w:p>
           <w:p>
             <w:r>
+              <w:lastRenderedPageBreak/>
               <w:t>- High if int status = 1.</w:t>
             </w:r>
           </w:p>
@@ -14484,6 +15114,7 @@
                 <w:sz w:val="20"/>
                 <w:szCs w:val="20"/>
               </w:rPr>
+              <w:lastRenderedPageBreak/>
               <w:t>Parameter 1</w:t>
             </w:r>
             <w:r>
@@ -14758,7 +15389,6 @@
         <w:rPr>
           <w:noProof/>
         </w:rPr>
-        <w:lastRenderedPageBreak/>
         <w:drawing>
           <wp:inline distT="0" distB="0" distL="0" distR="0" wp14:anchorId="6071C774" wp14:editId="10D334FA">
             <wp:extent cx="6299200" cy="2133600"/>
@@ -15021,6 +15651,7 @@
           </w:p>
           <w:p>
             <w:r>
+              <w:lastRenderedPageBreak/>
               <w:t>- Low if int status = 0.</w:t>
             </w:r>
           </w:p>
@@ -15057,6 +15688,7 @@
           </w:tcPr>
           <w:p>
             <w:r>
+              <w:lastRenderedPageBreak/>
               <w:t>LedBar_6</w:t>
             </w:r>
           </w:p>
@@ -15135,6 +15767,7 @@
           </w:p>
           <w:p>
             <w:r>
+              <w:lastRenderedPageBreak/>
               <w:t>- Low if int status = 0.</w:t>
             </w:r>
           </w:p>
@@ -15180,6 +15813,7 @@
                 <w:sz w:val="20"/>
                 <w:szCs w:val="20"/>
               </w:rPr>
+              <w:lastRenderedPageBreak/>
               <w:t>Parameter 1</w:t>
             </w:r>
             <w:r>
@@ -15683,6 +16317,2167 @@
     <w:p/>
     <w:p>
       <w:pPr>
+        <w:pStyle w:val="Heading2"/>
+        <w:numPr>
+          <w:ilvl w:val="2"/>
+          <w:numId w:val="1"/>
+        </w:numPr>
+        <w:rPr>
+          <w:i/>
+        </w:rPr>
+      </w:pPr>
+      <w:r>
+        <w:rPr>
+          <w:sz w:val="22"/>
+          <w:szCs w:val="22"/>
+        </w:rPr>
+        <w:t>Function void main_void_onetouchUp(</w:t>
+      </w:r>
+      <w:r>
+        <w:rPr>
+          <w:sz w:val="22"/>
+          <w:szCs w:val="22"/>
+        </w:rPr>
+        <w:t>)</w:t>
+      </w:r>
+    </w:p>
+    <w:p>
+      <w:pPr>
+        <w:rPr>
+          <w:i/>
+          <w:sz w:val="18"/>
+          <w:szCs w:val="18"/>
+        </w:rPr>
+      </w:pPr>
+    </w:p>
+    <w:tbl>
+      <w:tblPr>
+        <w:tblW w:w="9322" w:type="dxa"/>
+        <w:tblBorders>
+          <w:top w:val="single" w:sz="4" w:space="0" w:color="000000"/>
+          <w:left w:val="single" w:sz="4" w:space="0" w:color="000000"/>
+          <w:bottom w:val="single" w:sz="4" w:space="0" w:color="000000"/>
+          <w:right w:val="single" w:sz="4" w:space="0" w:color="000000"/>
+          <w:insideH w:val="single" w:sz="4" w:space="0" w:color="000000"/>
+          <w:insideV w:val="single" w:sz="4" w:space="0" w:color="000000"/>
+        </w:tblBorders>
+        <w:tblLayout w:type="fixed"/>
+        <w:tblLook w:val="0000" w:firstRow="0" w:lastRow="0" w:firstColumn="0" w:lastColumn="0" w:noHBand="0" w:noVBand="0"/>
+      </w:tblPr>
+      <w:tblGrid>
+        <w:gridCol w:w="2943"/>
+        <w:gridCol w:w="6379"/>
+      </w:tblGrid>
+      <w:tr>
+        <w:tc>
+          <w:tcPr>
+            <w:tcW w:w="2943" w:type="dxa"/>
+          </w:tcPr>
+          <w:p>
+            <w:pPr>
+              <w:jc w:val="right"/>
+              <w:rPr>
+                <w:sz w:val="20"/>
+                <w:szCs w:val="20"/>
+              </w:rPr>
+            </w:pPr>
+            <w:r>
+              <w:rPr>
+                <w:b/>
+                <w:sz w:val="20"/>
+                <w:szCs w:val="20"/>
+              </w:rPr>
+              <w:t>Description</w:t>
+            </w:r>
+          </w:p>
+        </w:tc>
+        <w:tc>
+          <w:tcPr>
+            <w:tcW w:w="6379" w:type="dxa"/>
+          </w:tcPr>
+          <w:p>
+            <w:r>
+              <w:t xml:space="preserve">Calls </w:t>
+            </w:r>
+            <w:r>
+              <w:t>appUpDown_void_ManualUp()</w:t>
+            </w:r>
+            <w:r>
+              <w:t xml:space="preserve"> inside a while to similuted the lift movement. And turn on all the led bar</w:t>
+            </w:r>
+          </w:p>
+        </w:tc>
+      </w:tr>
+      <w:tr>
+        <w:tc>
+          <w:tcPr>
+            <w:tcW w:w="2943" w:type="dxa"/>
+          </w:tcPr>
+          <w:p>
+            <w:pPr>
+              <w:jc w:val="right"/>
+              <w:rPr>
+                <w:sz w:val="20"/>
+                <w:szCs w:val="20"/>
+              </w:rPr>
+            </w:pPr>
+            <w:r>
+              <w:rPr>
+                <w:b/>
+                <w:sz w:val="20"/>
+                <w:szCs w:val="20"/>
+              </w:rPr>
+              <w:t>Parameter 1</w:t>
+            </w:r>
+            <w:r>
+              <w:rPr>
+                <w:b/>
+                <w:sz w:val="20"/>
+                <w:szCs w:val="20"/>
+              </w:rPr>
+              <w:br/>
+            </w:r>
+            <w:r>
+              <w:t>&lt;input| output| inout&gt;</w:t>
+            </w:r>
+          </w:p>
+        </w:tc>
+        <w:tc>
+          <w:tcPr>
+            <w:tcW w:w="6379" w:type="dxa"/>
+          </w:tcPr>
+          <w:p>
+            <w:pPr>
+              <w:rPr>
+                <w:sz w:val="20"/>
+                <w:szCs w:val="20"/>
+              </w:rPr>
+            </w:pPr>
+          </w:p>
+        </w:tc>
+      </w:tr>
+      <w:tr>
+        <w:tc>
+          <w:tcPr>
+            <w:tcW w:w="2943" w:type="dxa"/>
+          </w:tcPr>
+          <w:p>
+            <w:pPr>
+              <w:jc w:val="right"/>
+              <w:rPr>
+                <w:sz w:val="20"/>
+                <w:szCs w:val="20"/>
+              </w:rPr>
+            </w:pPr>
+            <w:r>
+              <w:rPr>
+                <w:b/>
+                <w:sz w:val="20"/>
+                <w:szCs w:val="20"/>
+              </w:rPr>
+              <w:lastRenderedPageBreak/>
+              <w:t>Parameter 2..n</w:t>
+            </w:r>
+          </w:p>
+        </w:tc>
+        <w:tc>
+          <w:tcPr>
+            <w:tcW w:w="6379" w:type="dxa"/>
+          </w:tcPr>
+          <w:p>
+            <w:pPr>
+              <w:tabs>
+                <w:tab w:val="right" w:pos="4253"/>
+                <w:tab w:val="right" w:pos="9639"/>
+              </w:tabs>
+              <w:rPr>
+                <w:color w:val="0000FF"/>
+                <w:sz w:val="18"/>
+                <w:szCs w:val="18"/>
+              </w:rPr>
+            </w:pPr>
+          </w:p>
+        </w:tc>
+      </w:tr>
+      <w:tr>
+        <w:tc>
+          <w:tcPr>
+            <w:tcW w:w="2943" w:type="dxa"/>
+          </w:tcPr>
+          <w:p>
+            <w:pPr>
+              <w:jc w:val="right"/>
+              <w:rPr>
+                <w:sz w:val="20"/>
+                <w:szCs w:val="20"/>
+              </w:rPr>
+            </w:pPr>
+            <w:r>
+              <w:rPr>
+                <w:b/>
+                <w:sz w:val="20"/>
+                <w:szCs w:val="20"/>
+              </w:rPr>
+              <w:t>Return Value</w:t>
+            </w:r>
+          </w:p>
+        </w:tc>
+        <w:tc>
+          <w:tcPr>
+            <w:tcW w:w="6379" w:type="dxa"/>
+          </w:tcPr>
+          <w:p>
+            <w:pPr>
+              <w:rPr>
+                <w:color w:val="0000FF"/>
+                <w:sz w:val="18"/>
+                <w:szCs w:val="18"/>
+              </w:rPr>
+            </w:pPr>
+            <w:r>
+              <w:t>void</w:t>
+            </w:r>
+          </w:p>
+        </w:tc>
+      </w:tr>
+      <w:tr>
+        <w:tc>
+          <w:tcPr>
+            <w:tcW w:w="2943" w:type="dxa"/>
+          </w:tcPr>
+          <w:p>
+            <w:pPr>
+              <w:jc w:val="right"/>
+              <w:rPr>
+                <w:sz w:val="20"/>
+                <w:szCs w:val="20"/>
+              </w:rPr>
+            </w:pPr>
+            <w:r>
+              <w:rPr>
+                <w:b/>
+                <w:sz w:val="20"/>
+                <w:szCs w:val="20"/>
+              </w:rPr>
+              <w:t>Precondition</w:t>
+            </w:r>
+          </w:p>
+        </w:tc>
+        <w:tc>
+          <w:tcPr>
+            <w:tcW w:w="6379" w:type="dxa"/>
+          </w:tcPr>
+          <w:p>
+            <w:pPr>
+              <w:tabs>
+                <w:tab w:val="right" w:pos="4253"/>
+                <w:tab w:val="right" w:pos="9639"/>
+              </w:tabs>
+              <w:rPr>
+                <w:color w:val="0000FF"/>
+                <w:sz w:val="18"/>
+                <w:szCs w:val="18"/>
+              </w:rPr>
+            </w:pPr>
+            <w:r>
+              <w:rPr>
+                <w:i/>
+                <w:color w:val="0000FF"/>
+                <w:sz w:val="18"/>
+                <w:szCs w:val="18"/>
+              </w:rPr>
+              <w:br/>
+            </w:r>
+          </w:p>
+        </w:tc>
+      </w:tr>
+      <w:tr>
+        <w:tc>
+          <w:tcPr>
+            <w:tcW w:w="2943" w:type="dxa"/>
+          </w:tcPr>
+          <w:p>
+            <w:pPr>
+              <w:jc w:val="right"/>
+              <w:rPr>
+                <w:sz w:val="20"/>
+                <w:szCs w:val="20"/>
+              </w:rPr>
+            </w:pPr>
+            <w:r>
+              <w:rPr>
+                <w:b/>
+                <w:sz w:val="20"/>
+                <w:szCs w:val="20"/>
+              </w:rPr>
+              <w:t>Post condition</w:t>
+            </w:r>
+          </w:p>
+        </w:tc>
+        <w:tc>
+          <w:tcPr>
+            <w:tcW w:w="6379" w:type="dxa"/>
+          </w:tcPr>
+          <w:p>
+            <w:pPr>
+              <w:tabs>
+                <w:tab w:val="right" w:pos="4253"/>
+                <w:tab w:val="right" w:pos="9639"/>
+              </w:tabs>
+              <w:rPr>
+                <w:color w:val="0000FF"/>
+                <w:sz w:val="18"/>
+                <w:szCs w:val="18"/>
+              </w:rPr>
+            </w:pPr>
+          </w:p>
+        </w:tc>
+      </w:tr>
+      <w:tr>
+        <w:tc>
+          <w:tcPr>
+            <w:tcW w:w="2943" w:type="dxa"/>
+          </w:tcPr>
+          <w:p>
+            <w:pPr>
+              <w:jc w:val="right"/>
+              <w:rPr>
+                <w:sz w:val="20"/>
+                <w:szCs w:val="20"/>
+              </w:rPr>
+            </w:pPr>
+            <w:r>
+              <w:rPr>
+                <w:b/>
+                <w:sz w:val="20"/>
+                <w:szCs w:val="20"/>
+              </w:rPr>
+              <w:t>Error Conditions</w:t>
+            </w:r>
+          </w:p>
+        </w:tc>
+        <w:tc>
+          <w:tcPr>
+            <w:tcW w:w="6379" w:type="dxa"/>
+          </w:tcPr>
+          <w:p>
+            <w:pPr>
+              <w:tabs>
+                <w:tab w:val="right" w:pos="4253"/>
+                <w:tab w:val="right" w:pos="9639"/>
+              </w:tabs>
+              <w:ind w:left="360"/>
+              <w:rPr>
+                <w:color w:val="0000FF"/>
+                <w:sz w:val="18"/>
+                <w:szCs w:val="18"/>
+              </w:rPr>
+            </w:pPr>
+          </w:p>
+        </w:tc>
+      </w:tr>
+    </w:tbl>
+    <w:p/>
+    <w:p>
+      <w:pPr>
+        <w:pStyle w:val="Heading2"/>
+        <w:numPr>
+          <w:ilvl w:val="2"/>
+          <w:numId w:val="1"/>
+        </w:numPr>
+        <w:rPr>
+          <w:i/>
+        </w:rPr>
+      </w:pPr>
+      <w:r>
+        <w:rPr>
+          <w:sz w:val="22"/>
+          <w:szCs w:val="22"/>
+        </w:rPr>
+        <w:t>Function void main_void_onetouchDown(</w:t>
+      </w:r>
+      <w:r>
+        <w:rPr>
+          <w:sz w:val="22"/>
+          <w:szCs w:val="22"/>
+        </w:rPr>
+        <w:t>)</w:t>
+      </w:r>
+    </w:p>
+    <w:p>
+      <w:pPr>
+        <w:rPr>
+          <w:i/>
+          <w:sz w:val="18"/>
+          <w:szCs w:val="18"/>
+        </w:rPr>
+      </w:pPr>
+    </w:p>
+    <w:tbl>
+      <w:tblPr>
+        <w:tblW w:w="9322" w:type="dxa"/>
+        <w:tblBorders>
+          <w:top w:val="single" w:sz="4" w:space="0" w:color="000000"/>
+          <w:left w:val="single" w:sz="4" w:space="0" w:color="000000"/>
+          <w:bottom w:val="single" w:sz="4" w:space="0" w:color="000000"/>
+          <w:right w:val="single" w:sz="4" w:space="0" w:color="000000"/>
+          <w:insideH w:val="single" w:sz="4" w:space="0" w:color="000000"/>
+          <w:insideV w:val="single" w:sz="4" w:space="0" w:color="000000"/>
+        </w:tblBorders>
+        <w:tblLayout w:type="fixed"/>
+        <w:tblLook w:val="0000" w:firstRow="0" w:lastRow="0" w:firstColumn="0" w:lastColumn="0" w:noHBand="0" w:noVBand="0"/>
+      </w:tblPr>
+      <w:tblGrid>
+        <w:gridCol w:w="2943"/>
+        <w:gridCol w:w="6379"/>
+      </w:tblGrid>
+      <w:tr>
+        <w:tc>
+          <w:tcPr>
+            <w:tcW w:w="2943" w:type="dxa"/>
+          </w:tcPr>
+          <w:p>
+            <w:pPr>
+              <w:jc w:val="right"/>
+              <w:rPr>
+                <w:sz w:val="20"/>
+                <w:szCs w:val="20"/>
+              </w:rPr>
+            </w:pPr>
+            <w:r>
+              <w:rPr>
+                <w:b/>
+                <w:sz w:val="20"/>
+                <w:szCs w:val="20"/>
+              </w:rPr>
+              <w:t>Description</w:t>
+            </w:r>
+          </w:p>
+        </w:tc>
+        <w:tc>
+          <w:tcPr>
+            <w:tcW w:w="6379" w:type="dxa"/>
+          </w:tcPr>
+          <w:p>
+            <w:r>
+              <w:t xml:space="preserve">Calls </w:t>
+            </w:r>
+            <w:r>
+              <w:t>appUpDown_void_ManualUp()</w:t>
+            </w:r>
+            <w:r>
+              <w:t xml:space="preserve"> inside a while to similuted the lift movement. And turn on all the led bar</w:t>
+            </w:r>
+          </w:p>
+        </w:tc>
+      </w:tr>
+      <w:tr>
+        <w:tc>
+          <w:tcPr>
+            <w:tcW w:w="2943" w:type="dxa"/>
+          </w:tcPr>
+          <w:p>
+            <w:pPr>
+              <w:jc w:val="right"/>
+              <w:rPr>
+                <w:sz w:val="20"/>
+                <w:szCs w:val="20"/>
+              </w:rPr>
+            </w:pPr>
+            <w:r>
+              <w:rPr>
+                <w:b/>
+                <w:sz w:val="20"/>
+                <w:szCs w:val="20"/>
+              </w:rPr>
+              <w:t>Parameter 1</w:t>
+            </w:r>
+            <w:r>
+              <w:rPr>
+                <w:b/>
+                <w:sz w:val="20"/>
+                <w:szCs w:val="20"/>
+              </w:rPr>
+              <w:br/>
+            </w:r>
+            <w:r>
+              <w:t>&lt;input| output| inout&gt;</w:t>
+            </w:r>
+          </w:p>
+        </w:tc>
+        <w:tc>
+          <w:tcPr>
+            <w:tcW w:w="6379" w:type="dxa"/>
+          </w:tcPr>
+          <w:p>
+            <w:pPr>
+              <w:rPr>
+                <w:sz w:val="20"/>
+                <w:szCs w:val="20"/>
+                <w:lang w:val="es-MX"/>
+              </w:rPr>
+            </w:pPr>
+          </w:p>
+        </w:tc>
+      </w:tr>
+      <w:tr>
+        <w:tc>
+          <w:tcPr>
+            <w:tcW w:w="2943" w:type="dxa"/>
+          </w:tcPr>
+          <w:p>
+            <w:pPr>
+              <w:jc w:val="right"/>
+              <w:rPr>
+                <w:sz w:val="20"/>
+                <w:szCs w:val="20"/>
+              </w:rPr>
+            </w:pPr>
+            <w:r>
+              <w:rPr>
+                <w:b/>
+                <w:sz w:val="20"/>
+                <w:szCs w:val="20"/>
+              </w:rPr>
+              <w:t>Parameter 2..n</w:t>
+            </w:r>
+          </w:p>
+        </w:tc>
+        <w:tc>
+          <w:tcPr>
+            <w:tcW w:w="6379" w:type="dxa"/>
+          </w:tcPr>
+          <w:p>
+            <w:pPr>
+              <w:tabs>
+                <w:tab w:val="right" w:pos="4253"/>
+                <w:tab w:val="right" w:pos="9639"/>
+              </w:tabs>
+              <w:rPr>
+                <w:color w:val="0000FF"/>
+                <w:sz w:val="18"/>
+                <w:szCs w:val="18"/>
+              </w:rPr>
+            </w:pPr>
+          </w:p>
+        </w:tc>
+      </w:tr>
+      <w:tr>
+        <w:tc>
+          <w:tcPr>
+            <w:tcW w:w="2943" w:type="dxa"/>
+          </w:tcPr>
+          <w:p>
+            <w:pPr>
+              <w:jc w:val="right"/>
+              <w:rPr>
+                <w:sz w:val="20"/>
+                <w:szCs w:val="20"/>
+              </w:rPr>
+            </w:pPr>
+            <w:r>
+              <w:rPr>
+                <w:b/>
+                <w:sz w:val="20"/>
+                <w:szCs w:val="20"/>
+              </w:rPr>
+              <w:t>Return Value</w:t>
+            </w:r>
+          </w:p>
+        </w:tc>
+        <w:tc>
+          <w:tcPr>
+            <w:tcW w:w="6379" w:type="dxa"/>
+          </w:tcPr>
+          <w:p>
+            <w:pPr>
+              <w:rPr>
+                <w:color w:val="0000FF"/>
+                <w:sz w:val="18"/>
+                <w:szCs w:val="18"/>
+              </w:rPr>
+            </w:pPr>
+            <w:r>
+              <w:t>void</w:t>
+            </w:r>
+          </w:p>
+        </w:tc>
+      </w:tr>
+      <w:tr>
+        <w:tc>
+          <w:tcPr>
+            <w:tcW w:w="2943" w:type="dxa"/>
+          </w:tcPr>
+          <w:p>
+            <w:pPr>
+              <w:jc w:val="right"/>
+              <w:rPr>
+                <w:sz w:val="20"/>
+                <w:szCs w:val="20"/>
+              </w:rPr>
+            </w:pPr>
+            <w:r>
+              <w:rPr>
+                <w:b/>
+                <w:sz w:val="20"/>
+                <w:szCs w:val="20"/>
+              </w:rPr>
+              <w:t>Precondition</w:t>
+            </w:r>
+          </w:p>
+        </w:tc>
+        <w:tc>
+          <w:tcPr>
+            <w:tcW w:w="6379" w:type="dxa"/>
+          </w:tcPr>
+          <w:p>
+            <w:pPr>
+              <w:tabs>
+                <w:tab w:val="right" w:pos="4253"/>
+                <w:tab w:val="right" w:pos="9639"/>
+              </w:tabs>
+              <w:rPr>
+                <w:color w:val="0000FF"/>
+                <w:sz w:val="18"/>
+                <w:szCs w:val="18"/>
+              </w:rPr>
+            </w:pPr>
+            <w:r>
+              <w:rPr>
+                <w:i/>
+                <w:color w:val="0000FF"/>
+                <w:sz w:val="18"/>
+                <w:szCs w:val="18"/>
+              </w:rPr>
+              <w:br/>
+            </w:r>
+          </w:p>
+        </w:tc>
+      </w:tr>
+      <w:tr>
+        <w:tc>
+          <w:tcPr>
+            <w:tcW w:w="2943" w:type="dxa"/>
+          </w:tcPr>
+          <w:p>
+            <w:pPr>
+              <w:jc w:val="right"/>
+              <w:rPr>
+                <w:sz w:val="20"/>
+                <w:szCs w:val="20"/>
+              </w:rPr>
+            </w:pPr>
+            <w:r>
+              <w:rPr>
+                <w:b/>
+                <w:sz w:val="20"/>
+                <w:szCs w:val="20"/>
+              </w:rPr>
+              <w:t>Post condition</w:t>
+            </w:r>
+          </w:p>
+        </w:tc>
+        <w:tc>
+          <w:tcPr>
+            <w:tcW w:w="6379" w:type="dxa"/>
+          </w:tcPr>
+          <w:p>
+            <w:pPr>
+              <w:tabs>
+                <w:tab w:val="right" w:pos="4253"/>
+                <w:tab w:val="right" w:pos="9639"/>
+              </w:tabs>
+              <w:rPr>
+                <w:color w:val="0000FF"/>
+                <w:sz w:val="18"/>
+                <w:szCs w:val="18"/>
+              </w:rPr>
+            </w:pPr>
+          </w:p>
+        </w:tc>
+      </w:tr>
+      <w:tr>
+        <w:tc>
+          <w:tcPr>
+            <w:tcW w:w="2943" w:type="dxa"/>
+          </w:tcPr>
+          <w:p>
+            <w:pPr>
+              <w:jc w:val="right"/>
+              <w:rPr>
+                <w:sz w:val="20"/>
+                <w:szCs w:val="20"/>
+              </w:rPr>
+            </w:pPr>
+            <w:r>
+              <w:rPr>
+                <w:b/>
+                <w:sz w:val="20"/>
+                <w:szCs w:val="20"/>
+              </w:rPr>
+              <w:t>Error Conditions</w:t>
+            </w:r>
+          </w:p>
+        </w:tc>
+        <w:tc>
+          <w:tcPr>
+            <w:tcW w:w="6379" w:type="dxa"/>
+          </w:tcPr>
+          <w:p>
+            <w:pPr>
+              <w:tabs>
+                <w:tab w:val="right" w:pos="4253"/>
+                <w:tab w:val="right" w:pos="9639"/>
+              </w:tabs>
+              <w:ind w:left="360"/>
+              <w:rPr>
+                <w:color w:val="0000FF"/>
+                <w:sz w:val="18"/>
+                <w:szCs w:val="18"/>
+              </w:rPr>
+            </w:pPr>
+          </w:p>
+        </w:tc>
+      </w:tr>
+    </w:tbl>
+    <w:p/>
+    <w:p>
+      <w:pPr>
+        <w:pStyle w:val="Heading2"/>
+        <w:numPr>
+          <w:ilvl w:val="2"/>
+          <w:numId w:val="1"/>
+        </w:numPr>
+        <w:rPr>
+          <w:i/>
+        </w:rPr>
+      </w:pPr>
+      <w:r>
+        <w:rPr>
+          <w:sz w:val="22"/>
+          <w:szCs w:val="22"/>
+        </w:rPr>
+        <w:t>Function void main_void_behaviorUp(</w:t>
+      </w:r>
+      <w:r>
+        <w:rPr>
+          <w:sz w:val="22"/>
+          <w:szCs w:val="22"/>
+        </w:rPr>
+        <w:t>)</w:t>
+      </w:r>
+    </w:p>
+    <w:p>
+      <w:pPr>
+        <w:rPr>
+          <w:i/>
+          <w:sz w:val="18"/>
+          <w:szCs w:val="18"/>
+        </w:rPr>
+      </w:pPr>
+    </w:p>
+    <w:tbl>
+      <w:tblPr>
+        <w:tblW w:w="9322" w:type="dxa"/>
+        <w:tblBorders>
+          <w:top w:val="single" w:sz="4" w:space="0" w:color="000000"/>
+          <w:left w:val="single" w:sz="4" w:space="0" w:color="000000"/>
+          <w:bottom w:val="single" w:sz="4" w:space="0" w:color="000000"/>
+          <w:right w:val="single" w:sz="4" w:space="0" w:color="000000"/>
+          <w:insideH w:val="single" w:sz="4" w:space="0" w:color="000000"/>
+          <w:insideV w:val="single" w:sz="4" w:space="0" w:color="000000"/>
+        </w:tblBorders>
+        <w:tblLayout w:type="fixed"/>
+        <w:tblLook w:val="0000" w:firstRow="0" w:lastRow="0" w:firstColumn="0" w:lastColumn="0" w:noHBand="0" w:noVBand="0"/>
+      </w:tblPr>
+      <w:tblGrid>
+        <w:gridCol w:w="2943"/>
+        <w:gridCol w:w="6379"/>
+      </w:tblGrid>
+      <w:tr>
+        <w:tc>
+          <w:tcPr>
+            <w:tcW w:w="2943" w:type="dxa"/>
+          </w:tcPr>
+          <w:p>
+            <w:pPr>
+              <w:jc w:val="right"/>
+              <w:rPr>
+                <w:sz w:val="20"/>
+                <w:szCs w:val="20"/>
+              </w:rPr>
+            </w:pPr>
+            <w:r>
+              <w:rPr>
+                <w:b/>
+                <w:sz w:val="20"/>
+                <w:szCs w:val="20"/>
+              </w:rPr>
+              <w:t>Description</w:t>
+            </w:r>
+          </w:p>
+        </w:tc>
+        <w:tc>
+          <w:tcPr>
+            <w:tcW w:w="6379" w:type="dxa"/>
+          </w:tcPr>
+          <w:p>
+            <w:r>
+              <w:t>Select the behavior between Manual Up and OneTouchUp</w:t>
+            </w:r>
+          </w:p>
+        </w:tc>
+      </w:tr>
+      <w:tr>
+        <w:tc>
+          <w:tcPr>
+            <w:tcW w:w="2943" w:type="dxa"/>
+          </w:tcPr>
+          <w:p>
+            <w:pPr>
+              <w:jc w:val="right"/>
+              <w:rPr>
+                <w:sz w:val="20"/>
+                <w:szCs w:val="20"/>
+              </w:rPr>
+            </w:pPr>
+            <w:r>
+              <w:rPr>
+                <w:b/>
+                <w:sz w:val="20"/>
+                <w:szCs w:val="20"/>
+              </w:rPr>
+              <w:t>Parameter 1</w:t>
+            </w:r>
+            <w:r>
+              <w:rPr>
+                <w:b/>
+                <w:sz w:val="20"/>
+                <w:szCs w:val="20"/>
+              </w:rPr>
+              <w:br/>
+            </w:r>
+            <w:r>
+              <w:t>&lt;input| output| inout&gt;</w:t>
+            </w:r>
+          </w:p>
+        </w:tc>
+        <w:tc>
+          <w:tcPr>
+            <w:tcW w:w="6379" w:type="dxa"/>
+          </w:tcPr>
+          <w:p>
+            <w:pPr>
+              <w:rPr>
+                <w:sz w:val="20"/>
+                <w:szCs w:val="20"/>
+                <w:lang w:val="es-MX"/>
+              </w:rPr>
+            </w:pPr>
+          </w:p>
+        </w:tc>
+      </w:tr>
+      <w:tr>
+        <w:tc>
+          <w:tcPr>
+            <w:tcW w:w="2943" w:type="dxa"/>
+          </w:tcPr>
+          <w:p>
+            <w:pPr>
+              <w:jc w:val="right"/>
+              <w:rPr>
+                <w:sz w:val="20"/>
+                <w:szCs w:val="20"/>
+              </w:rPr>
+            </w:pPr>
+            <w:r>
+              <w:rPr>
+                <w:b/>
+                <w:sz w:val="20"/>
+                <w:szCs w:val="20"/>
+              </w:rPr>
+              <w:t>Parameter 2..n</w:t>
+            </w:r>
+          </w:p>
+        </w:tc>
+        <w:tc>
+          <w:tcPr>
+            <w:tcW w:w="6379" w:type="dxa"/>
+          </w:tcPr>
+          <w:p>
+            <w:pPr>
+              <w:tabs>
+                <w:tab w:val="right" w:pos="4253"/>
+                <w:tab w:val="right" w:pos="9639"/>
+              </w:tabs>
+              <w:rPr>
+                <w:color w:val="0000FF"/>
+                <w:sz w:val="18"/>
+                <w:szCs w:val="18"/>
+              </w:rPr>
+            </w:pPr>
+          </w:p>
+        </w:tc>
+      </w:tr>
+      <w:tr>
+        <w:tc>
+          <w:tcPr>
+            <w:tcW w:w="2943" w:type="dxa"/>
+          </w:tcPr>
+          <w:p>
+            <w:pPr>
+              <w:jc w:val="right"/>
+              <w:rPr>
+                <w:sz w:val="20"/>
+                <w:szCs w:val="20"/>
+              </w:rPr>
+            </w:pPr>
+            <w:r>
+              <w:rPr>
+                <w:b/>
+                <w:sz w:val="20"/>
+                <w:szCs w:val="20"/>
+              </w:rPr>
+              <w:t>Return Value</w:t>
+            </w:r>
+          </w:p>
+        </w:tc>
+        <w:tc>
+          <w:tcPr>
+            <w:tcW w:w="6379" w:type="dxa"/>
+          </w:tcPr>
+          <w:p>
+            <w:pPr>
+              <w:rPr>
+                <w:color w:val="0000FF"/>
+                <w:sz w:val="18"/>
+                <w:szCs w:val="18"/>
+              </w:rPr>
+            </w:pPr>
+            <w:r>
+              <w:t>void</w:t>
+            </w:r>
+          </w:p>
+        </w:tc>
+      </w:tr>
+      <w:tr>
+        <w:tc>
+          <w:tcPr>
+            <w:tcW w:w="2943" w:type="dxa"/>
+          </w:tcPr>
+          <w:p>
+            <w:pPr>
+              <w:jc w:val="right"/>
+              <w:rPr>
+                <w:sz w:val="20"/>
+                <w:szCs w:val="20"/>
+              </w:rPr>
+            </w:pPr>
+            <w:r>
+              <w:rPr>
+                <w:b/>
+                <w:sz w:val="20"/>
+                <w:szCs w:val="20"/>
+              </w:rPr>
+              <w:t>Precondition</w:t>
+            </w:r>
+          </w:p>
+        </w:tc>
+        <w:tc>
+          <w:tcPr>
+            <w:tcW w:w="6379" w:type="dxa"/>
+          </w:tcPr>
+          <w:p>
+            <w:pPr>
+              <w:tabs>
+                <w:tab w:val="right" w:pos="4253"/>
+                <w:tab w:val="right" w:pos="9639"/>
+              </w:tabs>
+              <w:rPr>
+                <w:color w:val="0000FF"/>
+                <w:sz w:val="18"/>
+                <w:szCs w:val="18"/>
+              </w:rPr>
+            </w:pPr>
+          </w:p>
+        </w:tc>
+      </w:tr>
+      <w:tr>
+        <w:tc>
+          <w:tcPr>
+            <w:tcW w:w="2943" w:type="dxa"/>
+          </w:tcPr>
+          <w:p>
+            <w:pPr>
+              <w:jc w:val="right"/>
+              <w:rPr>
+                <w:sz w:val="20"/>
+                <w:szCs w:val="20"/>
+              </w:rPr>
+            </w:pPr>
+            <w:r>
+              <w:rPr>
+                <w:b/>
+                <w:sz w:val="20"/>
+                <w:szCs w:val="20"/>
+              </w:rPr>
+              <w:t>Post condition</w:t>
+            </w:r>
+          </w:p>
+        </w:tc>
+        <w:tc>
+          <w:tcPr>
+            <w:tcW w:w="6379" w:type="dxa"/>
+          </w:tcPr>
+          <w:p>
+            <w:pPr>
+              <w:tabs>
+                <w:tab w:val="right" w:pos="4253"/>
+                <w:tab w:val="right" w:pos="9639"/>
+              </w:tabs>
+              <w:rPr>
+                <w:color w:val="0000FF"/>
+                <w:sz w:val="18"/>
+                <w:szCs w:val="18"/>
+              </w:rPr>
+            </w:pPr>
+          </w:p>
+        </w:tc>
+      </w:tr>
+      <w:tr>
+        <w:tc>
+          <w:tcPr>
+            <w:tcW w:w="2943" w:type="dxa"/>
+          </w:tcPr>
+          <w:p>
+            <w:pPr>
+              <w:jc w:val="right"/>
+              <w:rPr>
+                <w:sz w:val="20"/>
+                <w:szCs w:val="20"/>
+              </w:rPr>
+            </w:pPr>
+            <w:r>
+              <w:rPr>
+                <w:b/>
+                <w:sz w:val="20"/>
+                <w:szCs w:val="20"/>
+              </w:rPr>
+              <w:t>Error Conditions</w:t>
+            </w:r>
+          </w:p>
+        </w:tc>
+        <w:tc>
+          <w:tcPr>
+            <w:tcW w:w="6379" w:type="dxa"/>
+          </w:tcPr>
+          <w:p>
+            <w:pPr>
+              <w:tabs>
+                <w:tab w:val="right" w:pos="4253"/>
+                <w:tab w:val="right" w:pos="9639"/>
+              </w:tabs>
+              <w:ind w:left="360"/>
+              <w:rPr>
+                <w:color w:val="0000FF"/>
+                <w:sz w:val="18"/>
+                <w:szCs w:val="18"/>
+              </w:rPr>
+            </w:pPr>
+          </w:p>
+        </w:tc>
+      </w:tr>
+    </w:tbl>
+    <w:p/>
+    <w:p/>
+    <w:p>
+      <w:pPr>
+        <w:pStyle w:val="Heading2"/>
+        <w:numPr>
+          <w:ilvl w:val="2"/>
+          <w:numId w:val="1"/>
+        </w:numPr>
+        <w:rPr>
+          <w:i/>
+        </w:rPr>
+      </w:pPr>
+      <w:r>
+        <w:rPr>
+          <w:sz w:val="22"/>
+          <w:szCs w:val="22"/>
+        </w:rPr>
+        <w:t>Function void main_void_behaviorDown(</w:t>
+      </w:r>
+      <w:r>
+        <w:rPr>
+          <w:sz w:val="22"/>
+          <w:szCs w:val="22"/>
+        </w:rPr>
+        <w:t>)</w:t>
+      </w:r>
+    </w:p>
+    <w:p>
+      <w:pPr>
+        <w:rPr>
+          <w:i/>
+          <w:sz w:val="18"/>
+          <w:szCs w:val="18"/>
+        </w:rPr>
+      </w:pPr>
+    </w:p>
+    <w:tbl>
+      <w:tblPr>
+        <w:tblW w:w="9322" w:type="dxa"/>
+        <w:tblBorders>
+          <w:top w:val="single" w:sz="4" w:space="0" w:color="000000"/>
+          <w:left w:val="single" w:sz="4" w:space="0" w:color="000000"/>
+          <w:bottom w:val="single" w:sz="4" w:space="0" w:color="000000"/>
+          <w:right w:val="single" w:sz="4" w:space="0" w:color="000000"/>
+          <w:insideH w:val="single" w:sz="4" w:space="0" w:color="000000"/>
+          <w:insideV w:val="single" w:sz="4" w:space="0" w:color="000000"/>
+        </w:tblBorders>
+        <w:tblLayout w:type="fixed"/>
+        <w:tblLook w:val="0000" w:firstRow="0" w:lastRow="0" w:firstColumn="0" w:lastColumn="0" w:noHBand="0" w:noVBand="0"/>
+      </w:tblPr>
+      <w:tblGrid>
+        <w:gridCol w:w="2943"/>
+        <w:gridCol w:w="6379"/>
+      </w:tblGrid>
+      <w:tr>
+        <w:tc>
+          <w:tcPr>
+            <w:tcW w:w="2943" w:type="dxa"/>
+          </w:tcPr>
+          <w:p>
+            <w:pPr>
+              <w:jc w:val="right"/>
+              <w:rPr>
+                <w:sz w:val="20"/>
+                <w:szCs w:val="20"/>
+              </w:rPr>
+            </w:pPr>
+            <w:r>
+              <w:rPr>
+                <w:b/>
+                <w:sz w:val="20"/>
+                <w:szCs w:val="20"/>
+              </w:rPr>
+              <w:t>Description</w:t>
+            </w:r>
+          </w:p>
+        </w:tc>
+        <w:tc>
+          <w:tcPr>
+            <w:tcW w:w="6379" w:type="dxa"/>
+          </w:tcPr>
+          <w:p>
+            <w:r>
+              <w:t>Select the behavior between Manual Down and OneTouchDown</w:t>
+            </w:r>
+          </w:p>
+        </w:tc>
+      </w:tr>
+      <w:tr>
+        <w:tc>
+          <w:tcPr>
+            <w:tcW w:w="2943" w:type="dxa"/>
+          </w:tcPr>
+          <w:p>
+            <w:pPr>
+              <w:jc w:val="right"/>
+              <w:rPr>
+                <w:sz w:val="20"/>
+                <w:szCs w:val="20"/>
+              </w:rPr>
+            </w:pPr>
+            <w:r>
+              <w:rPr>
+                <w:b/>
+                <w:sz w:val="20"/>
+                <w:szCs w:val="20"/>
+              </w:rPr>
+              <w:t>Parameter 1</w:t>
+            </w:r>
+            <w:r>
+              <w:rPr>
+                <w:b/>
+                <w:sz w:val="20"/>
+                <w:szCs w:val="20"/>
+              </w:rPr>
+              <w:br/>
+            </w:r>
+            <w:r>
+              <w:t>&lt;input| output| inout&gt;</w:t>
+            </w:r>
+          </w:p>
+        </w:tc>
+        <w:tc>
+          <w:tcPr>
+            <w:tcW w:w="6379" w:type="dxa"/>
+          </w:tcPr>
+          <w:p>
+            <w:pPr>
+              <w:rPr>
+                <w:sz w:val="20"/>
+                <w:szCs w:val="20"/>
+                <w:lang w:val="es-MX"/>
+              </w:rPr>
+            </w:pPr>
+          </w:p>
+        </w:tc>
+      </w:tr>
+      <w:tr>
+        <w:tc>
+          <w:tcPr>
+            <w:tcW w:w="2943" w:type="dxa"/>
+          </w:tcPr>
+          <w:p>
+            <w:pPr>
+              <w:jc w:val="right"/>
+              <w:rPr>
+                <w:sz w:val="20"/>
+                <w:szCs w:val="20"/>
+              </w:rPr>
+            </w:pPr>
+            <w:r>
+              <w:rPr>
+                <w:b/>
+                <w:sz w:val="20"/>
+                <w:szCs w:val="20"/>
+              </w:rPr>
+              <w:t>Parameter 2..n</w:t>
+            </w:r>
+          </w:p>
+        </w:tc>
+        <w:tc>
+          <w:tcPr>
+            <w:tcW w:w="6379" w:type="dxa"/>
+          </w:tcPr>
+          <w:p>
+            <w:pPr>
+              <w:tabs>
+                <w:tab w:val="right" w:pos="4253"/>
+                <w:tab w:val="right" w:pos="9639"/>
+              </w:tabs>
+              <w:rPr>
+                <w:color w:val="0000FF"/>
+                <w:sz w:val="18"/>
+                <w:szCs w:val="18"/>
+              </w:rPr>
+            </w:pPr>
+          </w:p>
+        </w:tc>
+      </w:tr>
+      <w:tr>
+        <w:tc>
+          <w:tcPr>
+            <w:tcW w:w="2943" w:type="dxa"/>
+          </w:tcPr>
+          <w:p>
+            <w:pPr>
+              <w:jc w:val="right"/>
+              <w:rPr>
+                <w:sz w:val="20"/>
+                <w:szCs w:val="20"/>
+              </w:rPr>
+            </w:pPr>
+            <w:r>
+              <w:rPr>
+                <w:b/>
+                <w:sz w:val="20"/>
+                <w:szCs w:val="20"/>
+              </w:rPr>
+              <w:t>Return Value</w:t>
+            </w:r>
+          </w:p>
+        </w:tc>
+        <w:tc>
+          <w:tcPr>
+            <w:tcW w:w="6379" w:type="dxa"/>
+          </w:tcPr>
+          <w:p>
+            <w:pPr>
+              <w:rPr>
+                <w:color w:val="0000FF"/>
+                <w:sz w:val="18"/>
+                <w:szCs w:val="18"/>
+              </w:rPr>
+            </w:pPr>
+            <w:r>
+              <w:t>void</w:t>
+            </w:r>
+          </w:p>
+        </w:tc>
+      </w:tr>
+      <w:tr>
+        <w:tc>
+          <w:tcPr>
+            <w:tcW w:w="2943" w:type="dxa"/>
+          </w:tcPr>
+          <w:p>
+            <w:pPr>
+              <w:jc w:val="right"/>
+              <w:rPr>
+                <w:sz w:val="20"/>
+                <w:szCs w:val="20"/>
+              </w:rPr>
+            </w:pPr>
+            <w:r>
+              <w:rPr>
+                <w:b/>
+                <w:sz w:val="20"/>
+                <w:szCs w:val="20"/>
+              </w:rPr>
+              <w:t>Precondition</w:t>
+            </w:r>
+          </w:p>
+        </w:tc>
+        <w:tc>
+          <w:tcPr>
+            <w:tcW w:w="6379" w:type="dxa"/>
+          </w:tcPr>
+          <w:p>
+            <w:pPr>
+              <w:tabs>
+                <w:tab w:val="right" w:pos="4253"/>
+                <w:tab w:val="right" w:pos="9639"/>
+              </w:tabs>
+              <w:rPr>
+                <w:color w:val="0000FF"/>
+                <w:sz w:val="18"/>
+                <w:szCs w:val="18"/>
+              </w:rPr>
+            </w:pPr>
+            <w:r>
+              <w:rPr>
+                <w:i/>
+                <w:color w:val="0000FF"/>
+                <w:sz w:val="18"/>
+                <w:szCs w:val="18"/>
+              </w:rPr>
+              <w:br/>
+            </w:r>
+          </w:p>
+        </w:tc>
+      </w:tr>
+      <w:tr>
+        <w:tc>
+          <w:tcPr>
+            <w:tcW w:w="2943" w:type="dxa"/>
+          </w:tcPr>
+          <w:p>
+            <w:pPr>
+              <w:jc w:val="right"/>
+              <w:rPr>
+                <w:sz w:val="20"/>
+                <w:szCs w:val="20"/>
+              </w:rPr>
+            </w:pPr>
+            <w:r>
+              <w:rPr>
+                <w:b/>
+                <w:sz w:val="20"/>
+                <w:szCs w:val="20"/>
+              </w:rPr>
+              <w:t>Post condition</w:t>
+            </w:r>
+          </w:p>
+        </w:tc>
+        <w:tc>
+          <w:tcPr>
+            <w:tcW w:w="6379" w:type="dxa"/>
+          </w:tcPr>
+          <w:p>
+            <w:pPr>
+              <w:tabs>
+                <w:tab w:val="right" w:pos="4253"/>
+                <w:tab w:val="right" w:pos="9639"/>
+              </w:tabs>
+              <w:rPr>
+                <w:color w:val="0000FF"/>
+                <w:sz w:val="18"/>
+                <w:szCs w:val="18"/>
+              </w:rPr>
+            </w:pPr>
+          </w:p>
+        </w:tc>
+      </w:tr>
+      <w:tr>
+        <w:tc>
+          <w:tcPr>
+            <w:tcW w:w="2943" w:type="dxa"/>
+          </w:tcPr>
+          <w:p>
+            <w:pPr>
+              <w:jc w:val="right"/>
+              <w:rPr>
+                <w:sz w:val="20"/>
+                <w:szCs w:val="20"/>
+              </w:rPr>
+            </w:pPr>
+            <w:r>
+              <w:rPr>
+                <w:b/>
+                <w:sz w:val="20"/>
+                <w:szCs w:val="20"/>
+              </w:rPr>
+              <w:t>Error Conditions</w:t>
+            </w:r>
+          </w:p>
+        </w:tc>
+        <w:tc>
+          <w:tcPr>
+            <w:tcW w:w="6379" w:type="dxa"/>
+          </w:tcPr>
+          <w:p>
+            <w:pPr>
+              <w:tabs>
+                <w:tab w:val="right" w:pos="4253"/>
+                <w:tab w:val="right" w:pos="9639"/>
+              </w:tabs>
+              <w:ind w:left="360"/>
+              <w:rPr>
+                <w:color w:val="0000FF"/>
+                <w:sz w:val="18"/>
+                <w:szCs w:val="18"/>
+              </w:rPr>
+            </w:pPr>
+          </w:p>
+        </w:tc>
+      </w:tr>
+    </w:tbl>
+    <w:p/>
+    <w:p/>
+    <w:p>
+      <w:pPr>
+        <w:pStyle w:val="Heading2"/>
+        <w:numPr>
+          <w:ilvl w:val="2"/>
+          <w:numId w:val="1"/>
+        </w:numPr>
+        <w:rPr>
+          <w:i/>
+        </w:rPr>
+      </w:pPr>
+      <w:r>
+        <w:rPr>
+          <w:sz w:val="22"/>
+          <w:szCs w:val="22"/>
+        </w:rPr>
+        <w:lastRenderedPageBreak/>
+        <w:t>Function void main_void_Antipinch(</w:t>
+      </w:r>
+      <w:r>
+        <w:rPr>
+          <w:sz w:val="22"/>
+          <w:szCs w:val="22"/>
+        </w:rPr>
+        <w:t>)</w:t>
+      </w:r>
+    </w:p>
+    <w:p>
+      <w:pPr>
+        <w:rPr>
+          <w:i/>
+          <w:sz w:val="18"/>
+          <w:szCs w:val="18"/>
+        </w:rPr>
+      </w:pPr>
+    </w:p>
+    <w:tbl>
+      <w:tblPr>
+        <w:tblW w:w="9322" w:type="dxa"/>
+        <w:tblBorders>
+          <w:top w:val="single" w:sz="4" w:space="0" w:color="000000"/>
+          <w:left w:val="single" w:sz="4" w:space="0" w:color="000000"/>
+          <w:bottom w:val="single" w:sz="4" w:space="0" w:color="000000"/>
+          <w:right w:val="single" w:sz="4" w:space="0" w:color="000000"/>
+          <w:insideH w:val="single" w:sz="4" w:space="0" w:color="000000"/>
+          <w:insideV w:val="single" w:sz="4" w:space="0" w:color="000000"/>
+        </w:tblBorders>
+        <w:tblLayout w:type="fixed"/>
+        <w:tblLook w:val="0000" w:firstRow="0" w:lastRow="0" w:firstColumn="0" w:lastColumn="0" w:noHBand="0" w:noVBand="0"/>
+      </w:tblPr>
+      <w:tblGrid>
+        <w:gridCol w:w="2943"/>
+        <w:gridCol w:w="6379"/>
+      </w:tblGrid>
+      <w:tr>
+        <w:tc>
+          <w:tcPr>
+            <w:tcW w:w="2943" w:type="dxa"/>
+          </w:tcPr>
+          <w:p>
+            <w:pPr>
+              <w:jc w:val="right"/>
+              <w:rPr>
+                <w:sz w:val="20"/>
+                <w:szCs w:val="20"/>
+              </w:rPr>
+            </w:pPr>
+            <w:r>
+              <w:rPr>
+                <w:b/>
+                <w:sz w:val="20"/>
+                <w:szCs w:val="20"/>
+              </w:rPr>
+              <w:t>Description</w:t>
+            </w:r>
+          </w:p>
+        </w:tc>
+        <w:tc>
+          <w:tcPr>
+            <w:tcW w:w="6379" w:type="dxa"/>
+          </w:tcPr>
+          <w:p>
+            <w:r>
+              <w:t xml:space="preserve">If the flag antipinch is 1, the action antipinch is going to be activated. During 5 seconds it will not respond to any action. </w:t>
+            </w:r>
+          </w:p>
+        </w:tc>
+      </w:tr>
+      <w:tr>
+        <w:tc>
+          <w:tcPr>
+            <w:tcW w:w="2943" w:type="dxa"/>
+          </w:tcPr>
+          <w:p>
+            <w:pPr>
+              <w:jc w:val="right"/>
+              <w:rPr>
+                <w:sz w:val="20"/>
+                <w:szCs w:val="20"/>
+              </w:rPr>
+            </w:pPr>
+            <w:r>
+              <w:rPr>
+                <w:b/>
+                <w:sz w:val="20"/>
+                <w:szCs w:val="20"/>
+              </w:rPr>
+              <w:t>Parameter 1</w:t>
+            </w:r>
+            <w:r>
+              <w:rPr>
+                <w:b/>
+                <w:sz w:val="20"/>
+                <w:szCs w:val="20"/>
+              </w:rPr>
+              <w:br/>
+            </w:r>
+            <w:r>
+              <w:t>&lt;input| output| inout&gt;</w:t>
+            </w:r>
+          </w:p>
+        </w:tc>
+        <w:tc>
+          <w:tcPr>
+            <w:tcW w:w="6379" w:type="dxa"/>
+          </w:tcPr>
+          <w:p>
+            <w:pPr>
+              <w:rPr>
+                <w:sz w:val="20"/>
+                <w:szCs w:val="20"/>
+              </w:rPr>
+            </w:pPr>
+          </w:p>
+        </w:tc>
+      </w:tr>
+      <w:tr>
+        <w:tc>
+          <w:tcPr>
+            <w:tcW w:w="2943" w:type="dxa"/>
+          </w:tcPr>
+          <w:p>
+            <w:pPr>
+              <w:jc w:val="right"/>
+              <w:rPr>
+                <w:sz w:val="20"/>
+                <w:szCs w:val="20"/>
+              </w:rPr>
+            </w:pPr>
+            <w:r>
+              <w:rPr>
+                <w:b/>
+                <w:sz w:val="20"/>
+                <w:szCs w:val="20"/>
+              </w:rPr>
+              <w:t>Parameter 2..n</w:t>
+            </w:r>
+          </w:p>
+        </w:tc>
+        <w:tc>
+          <w:tcPr>
+            <w:tcW w:w="6379" w:type="dxa"/>
+          </w:tcPr>
+          <w:p>
+            <w:pPr>
+              <w:tabs>
+                <w:tab w:val="right" w:pos="4253"/>
+                <w:tab w:val="right" w:pos="9639"/>
+              </w:tabs>
+              <w:rPr>
+                <w:color w:val="0000FF"/>
+                <w:sz w:val="18"/>
+                <w:szCs w:val="18"/>
+              </w:rPr>
+            </w:pPr>
+          </w:p>
+        </w:tc>
+      </w:tr>
+      <w:tr>
+        <w:tc>
+          <w:tcPr>
+            <w:tcW w:w="2943" w:type="dxa"/>
+          </w:tcPr>
+          <w:p>
+            <w:pPr>
+              <w:jc w:val="right"/>
+              <w:rPr>
+                <w:sz w:val="20"/>
+                <w:szCs w:val="20"/>
+              </w:rPr>
+            </w:pPr>
+            <w:r>
+              <w:rPr>
+                <w:b/>
+                <w:sz w:val="20"/>
+                <w:szCs w:val="20"/>
+              </w:rPr>
+              <w:t>Return Value</w:t>
+            </w:r>
+          </w:p>
+        </w:tc>
+        <w:tc>
+          <w:tcPr>
+            <w:tcW w:w="6379" w:type="dxa"/>
+          </w:tcPr>
+          <w:p>
+            <w:pPr>
+              <w:rPr>
+                <w:color w:val="0000FF"/>
+                <w:sz w:val="18"/>
+                <w:szCs w:val="18"/>
+              </w:rPr>
+            </w:pPr>
+            <w:r>
+              <w:t>void</w:t>
+            </w:r>
+          </w:p>
+        </w:tc>
+      </w:tr>
+      <w:tr>
+        <w:tc>
+          <w:tcPr>
+            <w:tcW w:w="2943" w:type="dxa"/>
+          </w:tcPr>
+          <w:p>
+            <w:pPr>
+              <w:jc w:val="right"/>
+              <w:rPr>
+                <w:sz w:val="20"/>
+                <w:szCs w:val="20"/>
+              </w:rPr>
+            </w:pPr>
+            <w:r>
+              <w:rPr>
+                <w:b/>
+                <w:sz w:val="20"/>
+                <w:szCs w:val="20"/>
+              </w:rPr>
+              <w:t>Precondition</w:t>
+            </w:r>
+          </w:p>
+        </w:tc>
+        <w:tc>
+          <w:tcPr>
+            <w:tcW w:w="6379" w:type="dxa"/>
+          </w:tcPr>
+          <w:p>
+            <w:pPr>
+              <w:tabs>
+                <w:tab w:val="right" w:pos="4253"/>
+                <w:tab w:val="right" w:pos="9639"/>
+              </w:tabs>
+              <w:rPr>
+                <w:color w:val="0000FF"/>
+                <w:sz w:val="18"/>
+                <w:szCs w:val="18"/>
+              </w:rPr>
+            </w:pPr>
+            <w:r>
+              <w:rPr>
+                <w:i/>
+                <w:color w:val="0000FF"/>
+                <w:sz w:val="18"/>
+                <w:szCs w:val="18"/>
+              </w:rPr>
+              <w:br/>
+            </w:r>
+          </w:p>
+        </w:tc>
+      </w:tr>
+      <w:tr>
+        <w:tc>
+          <w:tcPr>
+            <w:tcW w:w="2943" w:type="dxa"/>
+          </w:tcPr>
+          <w:p>
+            <w:pPr>
+              <w:jc w:val="right"/>
+              <w:rPr>
+                <w:sz w:val="20"/>
+                <w:szCs w:val="20"/>
+              </w:rPr>
+            </w:pPr>
+            <w:r>
+              <w:rPr>
+                <w:b/>
+                <w:sz w:val="20"/>
+                <w:szCs w:val="20"/>
+              </w:rPr>
+              <w:t>Post condition</w:t>
+            </w:r>
+          </w:p>
+        </w:tc>
+        <w:tc>
+          <w:tcPr>
+            <w:tcW w:w="6379" w:type="dxa"/>
+          </w:tcPr>
+          <w:p>
+            <w:pPr>
+              <w:tabs>
+                <w:tab w:val="right" w:pos="4253"/>
+                <w:tab w:val="right" w:pos="9639"/>
+              </w:tabs>
+              <w:rPr>
+                <w:color w:val="0000FF"/>
+                <w:sz w:val="18"/>
+                <w:szCs w:val="18"/>
+              </w:rPr>
+            </w:pPr>
+          </w:p>
+        </w:tc>
+      </w:tr>
+      <w:tr>
+        <w:tc>
+          <w:tcPr>
+            <w:tcW w:w="2943" w:type="dxa"/>
+          </w:tcPr>
+          <w:p>
+            <w:pPr>
+              <w:jc w:val="right"/>
+              <w:rPr>
+                <w:sz w:val="20"/>
+                <w:szCs w:val="20"/>
+              </w:rPr>
+            </w:pPr>
+            <w:r>
+              <w:rPr>
+                <w:b/>
+                <w:sz w:val="20"/>
+                <w:szCs w:val="20"/>
+              </w:rPr>
+              <w:t>Error Conditions</w:t>
+            </w:r>
+          </w:p>
+        </w:tc>
+        <w:tc>
+          <w:tcPr>
+            <w:tcW w:w="6379" w:type="dxa"/>
+          </w:tcPr>
+          <w:p>
+            <w:pPr>
+              <w:tabs>
+                <w:tab w:val="right" w:pos="4253"/>
+                <w:tab w:val="right" w:pos="9639"/>
+              </w:tabs>
+              <w:ind w:left="360"/>
+              <w:rPr>
+                <w:color w:val="0000FF"/>
+                <w:sz w:val="18"/>
+                <w:szCs w:val="18"/>
+              </w:rPr>
+            </w:pPr>
+          </w:p>
+        </w:tc>
+      </w:tr>
+    </w:tbl>
+    <w:p/>
+    <w:p/>
+    <w:p>
+      <w:pPr>
+        <w:pStyle w:val="Heading2"/>
+        <w:numPr>
+          <w:ilvl w:val="2"/>
+          <w:numId w:val="1"/>
+        </w:numPr>
+        <w:rPr>
+          <w:i/>
+        </w:rPr>
+      </w:pPr>
+      <w:r>
+        <w:rPr>
+          <w:sz w:val="22"/>
+          <w:szCs w:val="22"/>
+        </w:rPr>
+        <w:t>Function void main_void_idleState(</w:t>
+      </w:r>
+      <w:r>
+        <w:rPr>
+          <w:sz w:val="22"/>
+          <w:szCs w:val="22"/>
+        </w:rPr>
+        <w:t>)</w:t>
+      </w:r>
+    </w:p>
+    <w:p>
+      <w:pPr>
+        <w:rPr>
+          <w:i/>
+          <w:sz w:val="18"/>
+          <w:szCs w:val="18"/>
+        </w:rPr>
+      </w:pPr>
+    </w:p>
+    <w:tbl>
+      <w:tblPr>
+        <w:tblW w:w="9322" w:type="dxa"/>
+        <w:tblBorders>
+          <w:top w:val="single" w:sz="4" w:space="0" w:color="000000"/>
+          <w:left w:val="single" w:sz="4" w:space="0" w:color="000000"/>
+          <w:bottom w:val="single" w:sz="4" w:space="0" w:color="000000"/>
+          <w:right w:val="single" w:sz="4" w:space="0" w:color="000000"/>
+          <w:insideH w:val="single" w:sz="4" w:space="0" w:color="000000"/>
+          <w:insideV w:val="single" w:sz="4" w:space="0" w:color="000000"/>
+        </w:tblBorders>
+        <w:tblLayout w:type="fixed"/>
+        <w:tblLook w:val="0000" w:firstRow="0" w:lastRow="0" w:firstColumn="0" w:lastColumn="0" w:noHBand="0" w:noVBand="0"/>
+      </w:tblPr>
+      <w:tblGrid>
+        <w:gridCol w:w="2943"/>
+        <w:gridCol w:w="6379"/>
+      </w:tblGrid>
+      <w:tr>
+        <w:tc>
+          <w:tcPr>
+            <w:tcW w:w="2943" w:type="dxa"/>
+          </w:tcPr>
+          <w:p>
+            <w:pPr>
+              <w:jc w:val="right"/>
+              <w:rPr>
+                <w:sz w:val="20"/>
+                <w:szCs w:val="20"/>
+              </w:rPr>
+            </w:pPr>
+            <w:r>
+              <w:rPr>
+                <w:b/>
+                <w:sz w:val="20"/>
+                <w:szCs w:val="20"/>
+              </w:rPr>
+              <w:t>Description</w:t>
+            </w:r>
+          </w:p>
+        </w:tc>
+        <w:tc>
+          <w:tcPr>
+            <w:tcW w:w="6379" w:type="dxa"/>
+          </w:tcPr>
+          <w:p>
+            <w:r>
+              <w:t>Put the all the leds in Low.</w:t>
+            </w:r>
+          </w:p>
+        </w:tc>
+      </w:tr>
+      <w:tr>
+        <w:tc>
+          <w:tcPr>
+            <w:tcW w:w="2943" w:type="dxa"/>
+          </w:tcPr>
+          <w:p>
+            <w:pPr>
+              <w:jc w:val="right"/>
+              <w:rPr>
+                <w:sz w:val="20"/>
+                <w:szCs w:val="20"/>
+              </w:rPr>
+            </w:pPr>
+            <w:r>
+              <w:rPr>
+                <w:b/>
+                <w:sz w:val="20"/>
+                <w:szCs w:val="20"/>
+              </w:rPr>
+              <w:t>Parameter 1</w:t>
+            </w:r>
+            <w:r>
+              <w:rPr>
+                <w:b/>
+                <w:sz w:val="20"/>
+                <w:szCs w:val="20"/>
+              </w:rPr>
+              <w:br/>
+            </w:r>
+            <w:r>
+              <w:t>&lt;input| output| inout&gt;</w:t>
+            </w:r>
+          </w:p>
+        </w:tc>
+        <w:tc>
+          <w:tcPr>
+            <w:tcW w:w="6379" w:type="dxa"/>
+          </w:tcPr>
+          <w:p>
+            <w:pPr>
+              <w:rPr>
+                <w:sz w:val="20"/>
+                <w:szCs w:val="20"/>
+                <w:lang w:val="es-MX"/>
+              </w:rPr>
+            </w:pPr>
+          </w:p>
+        </w:tc>
+      </w:tr>
+      <w:tr>
+        <w:tc>
+          <w:tcPr>
+            <w:tcW w:w="2943" w:type="dxa"/>
+          </w:tcPr>
+          <w:p>
+            <w:pPr>
+              <w:jc w:val="right"/>
+              <w:rPr>
+                <w:sz w:val="20"/>
+                <w:szCs w:val="20"/>
+              </w:rPr>
+            </w:pPr>
+            <w:r>
+              <w:rPr>
+                <w:b/>
+                <w:sz w:val="20"/>
+                <w:szCs w:val="20"/>
+              </w:rPr>
+              <w:t>Parameter 2..n</w:t>
+            </w:r>
+          </w:p>
+        </w:tc>
+        <w:tc>
+          <w:tcPr>
+            <w:tcW w:w="6379" w:type="dxa"/>
+          </w:tcPr>
+          <w:p>
+            <w:pPr>
+              <w:tabs>
+                <w:tab w:val="right" w:pos="4253"/>
+                <w:tab w:val="right" w:pos="9639"/>
+              </w:tabs>
+              <w:rPr>
+                <w:color w:val="0000FF"/>
+                <w:sz w:val="18"/>
+                <w:szCs w:val="18"/>
+              </w:rPr>
+            </w:pPr>
+          </w:p>
+        </w:tc>
+      </w:tr>
+      <w:tr>
+        <w:tc>
+          <w:tcPr>
+            <w:tcW w:w="2943" w:type="dxa"/>
+          </w:tcPr>
+          <w:p>
+            <w:pPr>
+              <w:jc w:val="right"/>
+              <w:rPr>
+                <w:sz w:val="20"/>
+                <w:szCs w:val="20"/>
+              </w:rPr>
+            </w:pPr>
+            <w:r>
+              <w:rPr>
+                <w:b/>
+                <w:sz w:val="20"/>
+                <w:szCs w:val="20"/>
+              </w:rPr>
+              <w:t>Return Value</w:t>
+            </w:r>
+          </w:p>
+        </w:tc>
+        <w:tc>
+          <w:tcPr>
+            <w:tcW w:w="6379" w:type="dxa"/>
+          </w:tcPr>
+          <w:p>
+            <w:pPr>
+              <w:rPr>
+                <w:color w:val="0000FF"/>
+                <w:sz w:val="18"/>
+                <w:szCs w:val="18"/>
+              </w:rPr>
+            </w:pPr>
+            <w:r>
+              <w:t>void</w:t>
+            </w:r>
+          </w:p>
+        </w:tc>
+      </w:tr>
+      <w:tr>
+        <w:tc>
+          <w:tcPr>
+            <w:tcW w:w="2943" w:type="dxa"/>
+          </w:tcPr>
+          <w:p>
+            <w:pPr>
+              <w:jc w:val="right"/>
+              <w:rPr>
+                <w:sz w:val="20"/>
+                <w:szCs w:val="20"/>
+              </w:rPr>
+            </w:pPr>
+            <w:r>
+              <w:rPr>
+                <w:b/>
+                <w:sz w:val="20"/>
+                <w:szCs w:val="20"/>
+              </w:rPr>
+              <w:t>Precondition</w:t>
+            </w:r>
+          </w:p>
+        </w:tc>
+        <w:tc>
+          <w:tcPr>
+            <w:tcW w:w="6379" w:type="dxa"/>
+          </w:tcPr>
+          <w:p>
+            <w:pPr>
+              <w:tabs>
+                <w:tab w:val="right" w:pos="4253"/>
+                <w:tab w:val="right" w:pos="9639"/>
+              </w:tabs>
+              <w:rPr>
+                <w:color w:val="0000FF"/>
+                <w:sz w:val="18"/>
+                <w:szCs w:val="18"/>
+              </w:rPr>
+            </w:pPr>
+            <w:r>
+              <w:rPr>
+                <w:i/>
+                <w:color w:val="0000FF"/>
+                <w:sz w:val="18"/>
+                <w:szCs w:val="18"/>
+              </w:rPr>
+              <w:br/>
+            </w:r>
+          </w:p>
+        </w:tc>
+      </w:tr>
+      <w:tr>
+        <w:tc>
+          <w:tcPr>
+            <w:tcW w:w="2943" w:type="dxa"/>
+          </w:tcPr>
+          <w:p>
+            <w:pPr>
+              <w:jc w:val="right"/>
+              <w:rPr>
+                <w:sz w:val="20"/>
+                <w:szCs w:val="20"/>
+              </w:rPr>
+            </w:pPr>
+            <w:r>
+              <w:rPr>
+                <w:b/>
+                <w:sz w:val="20"/>
+                <w:szCs w:val="20"/>
+              </w:rPr>
+              <w:t>Post condition</w:t>
+            </w:r>
+          </w:p>
+        </w:tc>
+        <w:tc>
+          <w:tcPr>
+            <w:tcW w:w="6379" w:type="dxa"/>
+          </w:tcPr>
+          <w:p>
+            <w:pPr>
+              <w:tabs>
+                <w:tab w:val="right" w:pos="4253"/>
+                <w:tab w:val="right" w:pos="9639"/>
+              </w:tabs>
+              <w:rPr>
+                <w:color w:val="0000FF"/>
+                <w:sz w:val="18"/>
+                <w:szCs w:val="18"/>
+              </w:rPr>
+            </w:pPr>
+          </w:p>
+        </w:tc>
+      </w:tr>
+      <w:tr>
+        <w:tc>
+          <w:tcPr>
+            <w:tcW w:w="2943" w:type="dxa"/>
+          </w:tcPr>
+          <w:p>
+            <w:pPr>
+              <w:jc w:val="right"/>
+              <w:rPr>
+                <w:sz w:val="20"/>
+                <w:szCs w:val="20"/>
+              </w:rPr>
+            </w:pPr>
+            <w:r>
+              <w:rPr>
+                <w:b/>
+                <w:sz w:val="20"/>
+                <w:szCs w:val="20"/>
+              </w:rPr>
+              <w:t>Error Conditions</w:t>
+            </w:r>
+          </w:p>
+        </w:tc>
+        <w:tc>
+          <w:tcPr>
+            <w:tcW w:w="6379" w:type="dxa"/>
+          </w:tcPr>
+          <w:p>
+            <w:pPr>
+              <w:tabs>
+                <w:tab w:val="right" w:pos="4253"/>
+                <w:tab w:val="right" w:pos="9639"/>
+              </w:tabs>
+              <w:ind w:left="360"/>
+              <w:rPr>
+                <w:color w:val="0000FF"/>
+                <w:sz w:val="18"/>
+                <w:szCs w:val="18"/>
+              </w:rPr>
+            </w:pPr>
+          </w:p>
+        </w:tc>
+      </w:tr>
+    </w:tbl>
+    <w:p/>
+    <w:p/>
+    <w:p/>
+    <w:p/>
+    <w:p>
+      <w:pPr>
+        <w:tabs>
+          <w:tab w:val="left" w:pos="1905"/>
+        </w:tabs>
+      </w:pPr>
+      <w:r>
+        <w:tab/>
+      </w:r>
+    </w:p>
+    <w:p>
+      <w:pPr>
         <w:tabs>
           <w:tab w:val="left" w:pos="1905"/>
         </w:tabs>
@@ -15706,7 +18501,7 @@
 </file>
 
 <file path=word/endnotes.xml><?xml version="1.0" encoding="utf-8"?>
-<w:endnotes xmlns:wpc="http://schemas.microsoft.com/office/word/2010/wordprocessingCanvas" xmlns:mo="http://schemas.microsoft.com/office/mac/office/2008/main" xmlns:mc="http://schemas.openxmlformats.org/markup-compatibility/2006" xmlns:mv="urn:schemas-microsoft-com:mac:vml" xmlns:o="urn:schemas-microsoft-com:office:office" xmlns:r="http://schemas.openxmlformats.org/officeDocument/2006/relationships" xmlns:m="http://schemas.openxmlformats.org/officeDocument/2006/math" xmlns:v="urn:schemas-microsoft-com:vml" xmlns:wp14="http://schemas.microsoft.com/office/word/2010/wordprocessingDrawing" xmlns:wp="http://schemas.openxmlformats.org/drawingml/2006/wordprocessingDrawing" xmlns:w10="urn:schemas-microsoft-com:office:word" xmlns:w="http://schemas.openxmlformats.org/wordprocessingml/2006/main" xmlns:w14="http://schemas.microsoft.com/office/word/2010/wordml" xmlns:w15="http://schemas.microsoft.com/office/word/2012/wordml" xmlns:wpg="http://schemas.microsoft.com/office/word/2010/wordprocessingGroup" xmlns:wpi="http://schemas.microsoft.com/office/word/2010/wordprocessingInk" xmlns:wne="http://schemas.microsoft.com/office/word/2006/wordml" xmlns:wps="http://schemas.microsoft.com/office/word/2010/wordprocessingShape" mc:Ignorable="w14 w15 wp14">
+<w:endnotes xmlns:wpc="http://schemas.microsoft.com/office/word/2010/wordprocessingCanvas" xmlns:mc="http://schemas.openxmlformats.org/markup-compatibility/2006" xmlns:o="urn:schemas-microsoft-com:office:office" xmlns:r="http://schemas.openxmlformats.org/officeDocument/2006/relationships" xmlns:m="http://schemas.openxmlformats.org/officeDocument/2006/math" xmlns:v="urn:schemas-microsoft-com:vml" xmlns:wp14="http://schemas.microsoft.com/office/word/2010/wordprocessingDrawing" xmlns:wp="http://schemas.openxmlformats.org/drawingml/2006/wordprocessingDrawing" xmlns:w10="urn:schemas-microsoft-com:office:word" xmlns:w="http://schemas.openxmlformats.org/wordprocessingml/2006/main" xmlns:w14="http://schemas.microsoft.com/office/word/2010/wordml" xmlns:w15="http://schemas.microsoft.com/office/word/2012/wordml" xmlns:wpg="http://schemas.microsoft.com/office/word/2010/wordprocessingGroup" xmlns:wpi="http://schemas.microsoft.com/office/word/2010/wordprocessingInk" xmlns:wne="http://schemas.microsoft.com/office/word/2006/wordml" xmlns:wps="http://schemas.microsoft.com/office/word/2010/wordprocessingShape" mc:Ignorable="w14 w15 wp14">
   <w:endnote w:type="separator" w:id="-1">
     <w:p>
       <w:r>
@@ -15725,7 +18520,7 @@
 </file>
 
 <file path=word/footer1.xml><?xml version="1.0" encoding="utf-8"?>
-<w:ftr xmlns:wpc="http://schemas.microsoft.com/office/word/2010/wordprocessingCanvas" xmlns:mo="http://schemas.microsoft.com/office/mac/office/2008/main" xmlns:mc="http://schemas.openxmlformats.org/markup-compatibility/2006" xmlns:mv="urn:schemas-microsoft-com:mac:vml" xmlns:o="urn:schemas-microsoft-com:office:office" xmlns:r="http://schemas.openxmlformats.org/officeDocument/2006/relationships" xmlns:m="http://schemas.openxmlformats.org/officeDocument/2006/math" xmlns:v="urn:schemas-microsoft-com:vml" xmlns:wp14="http://schemas.microsoft.com/office/word/2010/wordprocessingDrawing" xmlns:wp="http://schemas.openxmlformats.org/drawingml/2006/wordprocessingDrawing" xmlns:w10="urn:schemas-microsoft-com:office:word" xmlns:w="http://schemas.openxmlformats.org/wordprocessingml/2006/main" xmlns:w14="http://schemas.microsoft.com/office/word/2010/wordml" xmlns:w15="http://schemas.microsoft.com/office/word/2012/wordml" xmlns:wpg="http://schemas.microsoft.com/office/word/2010/wordprocessingGroup" xmlns:wpi="http://schemas.microsoft.com/office/word/2010/wordprocessingInk" xmlns:wne="http://schemas.microsoft.com/office/word/2006/wordml" xmlns:wps="http://schemas.microsoft.com/office/word/2010/wordprocessingShape" mc:Ignorable="w14 w15 wp14">
+<w:ftr xmlns:wpc="http://schemas.microsoft.com/office/word/2010/wordprocessingCanvas" xmlns:mc="http://schemas.openxmlformats.org/markup-compatibility/2006" xmlns:o="urn:schemas-microsoft-com:office:office" xmlns:r="http://schemas.openxmlformats.org/officeDocument/2006/relationships" xmlns:m="http://schemas.openxmlformats.org/officeDocument/2006/math" xmlns:v="urn:schemas-microsoft-com:vml" xmlns:wp14="http://schemas.microsoft.com/office/word/2010/wordprocessingDrawing" xmlns:wp="http://schemas.openxmlformats.org/drawingml/2006/wordprocessingDrawing" xmlns:w10="urn:schemas-microsoft-com:office:word" xmlns:w="http://schemas.openxmlformats.org/wordprocessingml/2006/main" xmlns:w14="http://schemas.microsoft.com/office/word/2010/wordml" xmlns:w15="http://schemas.microsoft.com/office/word/2012/wordml" xmlns:wpg="http://schemas.microsoft.com/office/word/2010/wordprocessingGroup" xmlns:wpi="http://schemas.microsoft.com/office/word/2010/wordprocessingInk" xmlns:wne="http://schemas.microsoft.com/office/word/2006/wordml" xmlns:wps="http://schemas.microsoft.com/office/word/2010/wordprocessingShape" mc:Ignorable="w14 w15 wp14">
   <w:p>
     <w:pPr>
       <w:widowControl w:val="0"/>
@@ -16019,7 +18814,7 @@
               <w:sz w:val="18"/>
               <w:szCs w:val="18"/>
             </w:rPr>
-            <w:t>1</w:t>
+            <w:t>20</w:t>
           </w:r>
           <w:r>
             <w:rPr>
@@ -16062,7 +18857,7 @@
               <w:sz w:val="18"/>
               <w:szCs w:val="18"/>
             </w:rPr>
-            <w:t>24</w:t>
+            <w:t>26</w:t>
           </w:r>
           <w:r>
             <w:rPr>
@@ -16088,7 +18883,7 @@
 </file>
 
 <file path=word/footer2.xml><?xml version="1.0" encoding="utf-8"?>
-<w:ftr xmlns:wpc="http://schemas.microsoft.com/office/word/2010/wordprocessingCanvas" xmlns:mo="http://schemas.microsoft.com/office/mac/office/2008/main" xmlns:mc="http://schemas.openxmlformats.org/markup-compatibility/2006" xmlns:mv="urn:schemas-microsoft-com:mac:vml" xmlns:o="urn:schemas-microsoft-com:office:office" xmlns:r="http://schemas.openxmlformats.org/officeDocument/2006/relationships" xmlns:m="http://schemas.openxmlformats.org/officeDocument/2006/math" xmlns:v="urn:schemas-microsoft-com:vml" xmlns:wp14="http://schemas.microsoft.com/office/word/2010/wordprocessingDrawing" xmlns:wp="http://schemas.openxmlformats.org/drawingml/2006/wordprocessingDrawing" xmlns:w10="urn:schemas-microsoft-com:office:word" xmlns:w="http://schemas.openxmlformats.org/wordprocessingml/2006/main" xmlns:w14="http://schemas.microsoft.com/office/word/2010/wordml" xmlns:w15="http://schemas.microsoft.com/office/word/2012/wordml" xmlns:wpg="http://schemas.microsoft.com/office/word/2010/wordprocessingGroup" xmlns:wpi="http://schemas.microsoft.com/office/word/2010/wordprocessingInk" xmlns:wne="http://schemas.microsoft.com/office/word/2006/wordml" xmlns:wps="http://schemas.microsoft.com/office/word/2010/wordprocessingShape" mc:Ignorable="w14 w15 wp14">
+<w:ftr xmlns:wpc="http://schemas.microsoft.com/office/word/2010/wordprocessingCanvas" xmlns:mc="http://schemas.openxmlformats.org/markup-compatibility/2006" xmlns:o="urn:schemas-microsoft-com:office:office" xmlns:r="http://schemas.openxmlformats.org/officeDocument/2006/relationships" xmlns:m="http://schemas.openxmlformats.org/officeDocument/2006/math" xmlns:v="urn:schemas-microsoft-com:vml" xmlns:wp14="http://schemas.microsoft.com/office/word/2010/wordprocessingDrawing" xmlns:wp="http://schemas.openxmlformats.org/drawingml/2006/wordprocessingDrawing" xmlns:w10="urn:schemas-microsoft-com:office:word" xmlns:w="http://schemas.openxmlformats.org/wordprocessingml/2006/main" xmlns:w14="http://schemas.microsoft.com/office/word/2010/wordml" xmlns:w15="http://schemas.microsoft.com/office/word/2012/wordml" xmlns:wpg="http://schemas.microsoft.com/office/word/2010/wordprocessingGroup" xmlns:wpi="http://schemas.microsoft.com/office/word/2010/wordprocessingInk" xmlns:wne="http://schemas.microsoft.com/office/word/2006/wordml" xmlns:wps="http://schemas.microsoft.com/office/word/2010/wordprocessingShape" mc:Ignorable="w14 w15 wp14">
   <w:p>
     <w:pPr>
       <w:tabs>
@@ -16656,7 +19451,7 @@
 </file>
 
 <file path=word/footnotes.xml><?xml version="1.0" encoding="utf-8"?>
-<w:footnotes xmlns:wpc="http://schemas.microsoft.com/office/word/2010/wordprocessingCanvas" xmlns:mo="http://schemas.microsoft.com/office/mac/office/2008/main" xmlns:mc="http://schemas.openxmlformats.org/markup-compatibility/2006" xmlns:mv="urn:schemas-microsoft-com:mac:vml" xmlns:o="urn:schemas-microsoft-com:office:office" xmlns:r="http://schemas.openxmlformats.org/officeDocument/2006/relationships" xmlns:m="http://schemas.openxmlformats.org/officeDocument/2006/math" xmlns:v="urn:schemas-microsoft-com:vml" xmlns:wp14="http://schemas.microsoft.com/office/word/2010/wordprocessingDrawing" xmlns:wp="http://schemas.openxmlformats.org/drawingml/2006/wordprocessingDrawing" xmlns:w10="urn:schemas-microsoft-com:office:word" xmlns:w="http://schemas.openxmlformats.org/wordprocessingml/2006/main" xmlns:w14="http://schemas.microsoft.com/office/word/2010/wordml" xmlns:w15="http://schemas.microsoft.com/office/word/2012/wordml" xmlns:wpg="http://schemas.microsoft.com/office/word/2010/wordprocessingGroup" xmlns:wpi="http://schemas.microsoft.com/office/word/2010/wordprocessingInk" xmlns:wne="http://schemas.microsoft.com/office/word/2006/wordml" xmlns:wps="http://schemas.microsoft.com/office/word/2010/wordprocessingShape" mc:Ignorable="w14 w15 wp14">
+<w:footnotes xmlns:wpc="http://schemas.microsoft.com/office/word/2010/wordprocessingCanvas" xmlns:mc="http://schemas.openxmlformats.org/markup-compatibility/2006" xmlns:o="urn:schemas-microsoft-com:office:office" xmlns:r="http://schemas.openxmlformats.org/officeDocument/2006/relationships" xmlns:m="http://schemas.openxmlformats.org/officeDocument/2006/math" xmlns:v="urn:schemas-microsoft-com:vml" xmlns:wp14="http://schemas.microsoft.com/office/word/2010/wordprocessingDrawing" xmlns:wp="http://schemas.openxmlformats.org/drawingml/2006/wordprocessingDrawing" xmlns:w10="urn:schemas-microsoft-com:office:word" xmlns:w="http://schemas.openxmlformats.org/wordprocessingml/2006/main" xmlns:w14="http://schemas.microsoft.com/office/word/2010/wordml" xmlns:w15="http://schemas.microsoft.com/office/word/2012/wordml" xmlns:wpg="http://schemas.microsoft.com/office/word/2010/wordprocessingGroup" xmlns:wpi="http://schemas.microsoft.com/office/word/2010/wordprocessingInk" xmlns:wne="http://schemas.microsoft.com/office/word/2006/wordml" xmlns:wps="http://schemas.microsoft.com/office/word/2010/wordprocessingShape" mc:Ignorable="w14 w15 wp14">
   <w:footnote w:type="separator" w:id="-1">
     <w:p>
       <w:r>
@@ -16675,7 +19470,7 @@
 </file>
 
 <file path=word/header1.xml><?xml version="1.0" encoding="utf-8"?>
-<w:hdr xmlns:wpc="http://schemas.microsoft.com/office/word/2010/wordprocessingCanvas" xmlns:mo="http://schemas.microsoft.com/office/mac/office/2008/main" xmlns:mc="http://schemas.openxmlformats.org/markup-compatibility/2006" xmlns:mv="urn:schemas-microsoft-com:mac:vml" xmlns:o="urn:schemas-microsoft-com:office:office" xmlns:r="http://schemas.openxmlformats.org/officeDocument/2006/relationships" xmlns:m="http://schemas.openxmlformats.org/officeDocument/2006/math" xmlns:v="urn:schemas-microsoft-com:vml" xmlns:wp14="http://schemas.microsoft.com/office/word/2010/wordprocessingDrawing" xmlns:wp="http://schemas.openxmlformats.org/drawingml/2006/wordprocessingDrawing" xmlns:w10="urn:schemas-microsoft-com:office:word" xmlns:w="http://schemas.openxmlformats.org/wordprocessingml/2006/main" xmlns:w14="http://schemas.microsoft.com/office/word/2010/wordml" xmlns:w15="http://schemas.microsoft.com/office/word/2012/wordml" xmlns:wpg="http://schemas.microsoft.com/office/word/2010/wordprocessingGroup" xmlns:wpi="http://schemas.microsoft.com/office/word/2010/wordprocessingInk" xmlns:wne="http://schemas.microsoft.com/office/word/2006/wordml" xmlns:wps="http://schemas.microsoft.com/office/word/2010/wordprocessingShape" mc:Ignorable="w14 w15 wp14">
+<w:hdr xmlns:wpc="http://schemas.microsoft.com/office/word/2010/wordprocessingCanvas" xmlns:mc="http://schemas.openxmlformats.org/markup-compatibility/2006" xmlns:o="urn:schemas-microsoft-com:office:office" xmlns:r="http://schemas.openxmlformats.org/officeDocument/2006/relationships" xmlns:m="http://schemas.openxmlformats.org/officeDocument/2006/math" xmlns:v="urn:schemas-microsoft-com:vml" xmlns:wp14="http://schemas.microsoft.com/office/word/2010/wordprocessingDrawing" xmlns:wp="http://schemas.openxmlformats.org/drawingml/2006/wordprocessingDrawing" xmlns:w10="urn:schemas-microsoft-com:office:word" xmlns:w="http://schemas.openxmlformats.org/wordprocessingml/2006/main" xmlns:w14="http://schemas.microsoft.com/office/word/2010/wordml" xmlns:w15="http://schemas.microsoft.com/office/word/2012/wordml" xmlns:wpg="http://schemas.microsoft.com/office/word/2010/wordprocessingGroup" xmlns:wpi="http://schemas.microsoft.com/office/word/2010/wordprocessingInk" xmlns:wne="http://schemas.microsoft.com/office/word/2006/wordml" xmlns:wps="http://schemas.microsoft.com/office/word/2010/wordprocessingShape" mc:Ignorable="w14 w15 wp14">
   <w:p>
     <w:pPr>
       <w:spacing w:before="720"/>
@@ -16922,7 +19717,7 @@
 </file>
 
 <file path=word/header2.xml><?xml version="1.0" encoding="utf-8"?>
-<w:hdr xmlns:wpc="http://schemas.microsoft.com/office/word/2010/wordprocessingCanvas" xmlns:mo="http://schemas.microsoft.com/office/mac/office/2008/main" xmlns:mc="http://schemas.openxmlformats.org/markup-compatibility/2006" xmlns:mv="urn:schemas-microsoft-com:mac:vml" xmlns:o="urn:schemas-microsoft-com:office:office" xmlns:r="http://schemas.openxmlformats.org/officeDocument/2006/relationships" xmlns:m="http://schemas.openxmlformats.org/officeDocument/2006/math" xmlns:v="urn:schemas-microsoft-com:vml" xmlns:wp14="http://schemas.microsoft.com/office/word/2010/wordprocessingDrawing" xmlns:wp="http://schemas.openxmlformats.org/drawingml/2006/wordprocessingDrawing" xmlns:w10="urn:schemas-microsoft-com:office:word" xmlns:w="http://schemas.openxmlformats.org/wordprocessingml/2006/main" xmlns:w14="http://schemas.microsoft.com/office/word/2010/wordml" xmlns:w15="http://schemas.microsoft.com/office/word/2012/wordml" xmlns:wpg="http://schemas.microsoft.com/office/word/2010/wordprocessingGroup" xmlns:wpi="http://schemas.microsoft.com/office/word/2010/wordprocessingInk" xmlns:wne="http://schemas.microsoft.com/office/word/2006/wordml" xmlns:wps="http://schemas.microsoft.com/office/word/2010/wordprocessingShape" mc:Ignorable="w14 w15 wp14">
+<w:hdr xmlns:wpc="http://schemas.microsoft.com/office/word/2010/wordprocessingCanvas" xmlns:mc="http://schemas.openxmlformats.org/markup-compatibility/2006" xmlns:o="urn:schemas-microsoft-com:office:office" xmlns:r="http://schemas.openxmlformats.org/officeDocument/2006/relationships" xmlns:m="http://schemas.openxmlformats.org/officeDocument/2006/math" xmlns:v="urn:schemas-microsoft-com:vml" xmlns:wp14="http://schemas.microsoft.com/office/word/2010/wordprocessingDrawing" xmlns:wp="http://schemas.openxmlformats.org/drawingml/2006/wordprocessingDrawing" xmlns:w10="urn:schemas-microsoft-com:office:word" xmlns:w="http://schemas.openxmlformats.org/wordprocessingml/2006/main" xmlns:w14="http://schemas.microsoft.com/office/word/2010/wordml" xmlns:w15="http://schemas.microsoft.com/office/word/2012/wordml" xmlns:wpg="http://schemas.microsoft.com/office/word/2010/wordprocessingGroup" xmlns:wpi="http://schemas.microsoft.com/office/word/2010/wordprocessingInk" xmlns:wne="http://schemas.microsoft.com/office/word/2006/wordml" xmlns:wps="http://schemas.microsoft.com/office/word/2010/wordprocessingShape" mc:Ignorable="w14 w15 wp14">
   <w:p>
     <w:pPr>
       <w:spacing w:before="720"/>
@@ -17251,122 +20046,9 @@
 </file>
 
 <file path=word/numbering.xml><?xml version="1.0" encoding="utf-8"?>
-<w:numbering xmlns:wpc="http://schemas.microsoft.com/office/word/2010/wordprocessingCanvas" xmlns:mo="http://schemas.microsoft.com/office/mac/office/2008/main" xmlns:mc="http://schemas.openxmlformats.org/markup-compatibility/2006" xmlns:mv="urn:schemas-microsoft-com:mac:vml" xmlns:o="urn:schemas-microsoft-com:office:office" xmlns:r="http://schemas.openxmlformats.org/officeDocument/2006/relationships" xmlns:m="http://schemas.openxmlformats.org/officeDocument/2006/math" xmlns:v="urn:schemas-microsoft-com:vml" xmlns:wp14="http://schemas.microsoft.com/office/word/2010/wordprocessingDrawing" xmlns:wp="http://schemas.openxmlformats.org/drawingml/2006/wordprocessingDrawing" xmlns:w10="urn:schemas-microsoft-com:office:word" xmlns:w="http://schemas.openxmlformats.org/wordprocessingml/2006/main" xmlns:w14="http://schemas.microsoft.com/office/word/2010/wordml" xmlns:w15="http://schemas.microsoft.com/office/word/2012/wordml" xmlns:wpg="http://schemas.microsoft.com/office/word/2010/wordprocessingGroup" xmlns:wpi="http://schemas.microsoft.com/office/word/2010/wordprocessingInk" xmlns:wne="http://schemas.microsoft.com/office/word/2006/wordml" xmlns:wps="http://schemas.microsoft.com/office/word/2010/wordprocessingShape" mc:Ignorable="w14 w15 wp14">
+<w:numbering xmlns:wpc="http://schemas.microsoft.com/office/word/2010/wordprocessingCanvas" xmlns:mc="http://schemas.openxmlformats.org/markup-compatibility/2006" xmlns:o="urn:schemas-microsoft-com:office:office" xmlns:r="http://schemas.openxmlformats.org/officeDocument/2006/relationships" xmlns:m="http://schemas.openxmlformats.org/officeDocument/2006/math" xmlns:v="urn:schemas-microsoft-com:vml" xmlns:wp14="http://schemas.microsoft.com/office/word/2010/wordprocessingDrawing" xmlns:wp="http://schemas.openxmlformats.org/drawingml/2006/wordprocessingDrawing" xmlns:w10="urn:schemas-microsoft-com:office:word" xmlns:w="http://schemas.openxmlformats.org/wordprocessingml/2006/main" xmlns:w14="http://schemas.microsoft.com/office/word/2010/wordml" xmlns:w15="http://schemas.microsoft.com/office/word/2012/wordml" xmlns:wpg="http://schemas.microsoft.com/office/word/2010/wordprocessingGroup" xmlns:wpi="http://schemas.microsoft.com/office/word/2010/wordprocessingInk" xmlns:wne="http://schemas.microsoft.com/office/word/2006/wordml" xmlns:wps="http://schemas.microsoft.com/office/word/2010/wordprocessingShape" mc:Ignorable="w14 w15 wp14">
   <w:abstractNum w:abstractNumId="0">
-    <w:nsid w:val="271D5021"/>
-    <w:multiLevelType w:val="hybridMultilevel"/>
-    <w:tmpl w:val="89EA63D0"/>
-    <w:lvl w:ilvl="0" w:tplc="04090001">
-      <w:start w:val="1"/>
-      <w:numFmt w:val="bullet"/>
-      <w:lvlText w:val=""/>
-      <w:lvlJc w:val="left"/>
-      <w:pPr>
-        <w:ind w:left="720" w:hanging="360"/>
-      </w:pPr>
-      <w:rPr>
-        <w:rFonts w:ascii="Symbol" w:hAnsi="Symbol" w:hint="default"/>
-      </w:rPr>
-    </w:lvl>
-    <w:lvl w:ilvl="1" w:tplc="04090003" w:tentative="1">
-      <w:start w:val="1"/>
-      <w:numFmt w:val="bullet"/>
-      <w:lvlText w:val="o"/>
-      <w:lvlJc w:val="left"/>
-      <w:pPr>
-        <w:ind w:left="1440" w:hanging="360"/>
-      </w:pPr>
-      <w:rPr>
-        <w:rFonts w:ascii="Courier New" w:hAnsi="Courier New" w:cs="Courier New" w:hint="default"/>
-      </w:rPr>
-    </w:lvl>
-    <w:lvl w:ilvl="2" w:tplc="04090005" w:tentative="1">
-      <w:start w:val="1"/>
-      <w:numFmt w:val="bullet"/>
-      <w:lvlText w:val=""/>
-      <w:lvlJc w:val="left"/>
-      <w:pPr>
-        <w:ind w:left="2160" w:hanging="360"/>
-      </w:pPr>
-      <w:rPr>
-        <w:rFonts w:ascii="Wingdings" w:hAnsi="Wingdings" w:hint="default"/>
-      </w:rPr>
-    </w:lvl>
-    <w:lvl w:ilvl="3" w:tplc="04090001" w:tentative="1">
-      <w:start w:val="1"/>
-      <w:numFmt w:val="bullet"/>
-      <w:lvlText w:val=""/>
-      <w:lvlJc w:val="left"/>
-      <w:pPr>
-        <w:ind w:left="2880" w:hanging="360"/>
-      </w:pPr>
-      <w:rPr>
-        <w:rFonts w:ascii="Symbol" w:hAnsi="Symbol" w:hint="default"/>
-      </w:rPr>
-    </w:lvl>
-    <w:lvl w:ilvl="4" w:tplc="04090003" w:tentative="1">
-      <w:start w:val="1"/>
-      <w:numFmt w:val="bullet"/>
-      <w:lvlText w:val="o"/>
-      <w:lvlJc w:val="left"/>
-      <w:pPr>
-        <w:ind w:left="3600" w:hanging="360"/>
-      </w:pPr>
-      <w:rPr>
-        <w:rFonts w:ascii="Courier New" w:hAnsi="Courier New" w:cs="Courier New" w:hint="default"/>
-      </w:rPr>
-    </w:lvl>
-    <w:lvl w:ilvl="5" w:tplc="04090005" w:tentative="1">
-      <w:start w:val="1"/>
-      <w:numFmt w:val="bullet"/>
-      <w:lvlText w:val=""/>
-      <w:lvlJc w:val="left"/>
-      <w:pPr>
-        <w:ind w:left="4320" w:hanging="360"/>
-      </w:pPr>
-      <w:rPr>
-        <w:rFonts w:ascii="Wingdings" w:hAnsi="Wingdings" w:hint="default"/>
-      </w:rPr>
-    </w:lvl>
-    <w:lvl w:ilvl="6" w:tplc="04090001" w:tentative="1">
-      <w:start w:val="1"/>
-      <w:numFmt w:val="bullet"/>
-      <w:lvlText w:val=""/>
-      <w:lvlJc w:val="left"/>
-      <w:pPr>
-        <w:ind w:left="5040" w:hanging="360"/>
-      </w:pPr>
-      <w:rPr>
-        <w:rFonts w:ascii="Symbol" w:hAnsi="Symbol" w:hint="default"/>
-      </w:rPr>
-    </w:lvl>
-    <w:lvl w:ilvl="7" w:tplc="04090003" w:tentative="1">
-      <w:start w:val="1"/>
-      <w:numFmt w:val="bullet"/>
-      <w:lvlText w:val="o"/>
-      <w:lvlJc w:val="left"/>
-      <w:pPr>
-        <w:ind w:left="5760" w:hanging="360"/>
-      </w:pPr>
-      <w:rPr>
-        <w:rFonts w:ascii="Courier New" w:hAnsi="Courier New" w:cs="Courier New" w:hint="default"/>
-      </w:rPr>
-    </w:lvl>
-    <w:lvl w:ilvl="8" w:tplc="04090005" w:tentative="1">
-      <w:start w:val="1"/>
-      <w:numFmt w:val="bullet"/>
-      <w:lvlText w:val=""/>
-      <w:lvlJc w:val="left"/>
-      <w:pPr>
-        <w:ind w:left="6480" w:hanging="360"/>
-      </w:pPr>
-      <w:rPr>
-        <w:rFonts w:ascii="Wingdings" w:hAnsi="Wingdings" w:hint="default"/>
-      </w:rPr>
-    </w:lvl>
-  </w:abstractNum>
-  <w:abstractNum w:abstractNumId="1">
-    <w:nsid w:val="3891515F"/>
+    <w:nsid w:val="256724B7"/>
     <w:multiLevelType w:val="multilevel"/>
     <w:tmpl w:val="C076FE02"/>
     <w:lvl w:ilvl="0">
@@ -17489,7 +20171,244 @@
       </w:rPr>
     </w:lvl>
   </w:abstractNum>
+  <w:abstractNum w:abstractNumId="1">
+    <w:nsid w:val="271D5021"/>
+    <w:multiLevelType w:val="hybridMultilevel"/>
+    <w:tmpl w:val="89EA63D0"/>
+    <w:lvl w:ilvl="0" w:tplc="04090001">
+      <w:start w:val="1"/>
+      <w:numFmt w:val="bullet"/>
+      <w:lvlText w:val=""/>
+      <w:lvlJc w:val="left"/>
+      <w:pPr>
+        <w:ind w:left="720" w:hanging="360"/>
+      </w:pPr>
+      <w:rPr>
+        <w:rFonts w:ascii="Symbol" w:hAnsi="Symbol" w:hint="default"/>
+      </w:rPr>
+    </w:lvl>
+    <w:lvl w:ilvl="1" w:tplc="04090003" w:tentative="1">
+      <w:start w:val="1"/>
+      <w:numFmt w:val="bullet"/>
+      <w:lvlText w:val="o"/>
+      <w:lvlJc w:val="left"/>
+      <w:pPr>
+        <w:ind w:left="1440" w:hanging="360"/>
+      </w:pPr>
+      <w:rPr>
+        <w:rFonts w:ascii="Courier New" w:hAnsi="Courier New" w:cs="Courier New" w:hint="default"/>
+      </w:rPr>
+    </w:lvl>
+    <w:lvl w:ilvl="2" w:tplc="04090005" w:tentative="1">
+      <w:start w:val="1"/>
+      <w:numFmt w:val="bullet"/>
+      <w:lvlText w:val=""/>
+      <w:lvlJc w:val="left"/>
+      <w:pPr>
+        <w:ind w:left="2160" w:hanging="360"/>
+      </w:pPr>
+      <w:rPr>
+        <w:rFonts w:ascii="Wingdings" w:hAnsi="Wingdings" w:hint="default"/>
+      </w:rPr>
+    </w:lvl>
+    <w:lvl w:ilvl="3" w:tplc="04090001" w:tentative="1">
+      <w:start w:val="1"/>
+      <w:numFmt w:val="bullet"/>
+      <w:lvlText w:val=""/>
+      <w:lvlJc w:val="left"/>
+      <w:pPr>
+        <w:ind w:left="2880" w:hanging="360"/>
+      </w:pPr>
+      <w:rPr>
+        <w:rFonts w:ascii="Symbol" w:hAnsi="Symbol" w:hint="default"/>
+      </w:rPr>
+    </w:lvl>
+    <w:lvl w:ilvl="4" w:tplc="04090003" w:tentative="1">
+      <w:start w:val="1"/>
+      <w:numFmt w:val="bullet"/>
+      <w:lvlText w:val="o"/>
+      <w:lvlJc w:val="left"/>
+      <w:pPr>
+        <w:ind w:left="3600" w:hanging="360"/>
+      </w:pPr>
+      <w:rPr>
+        <w:rFonts w:ascii="Courier New" w:hAnsi="Courier New" w:cs="Courier New" w:hint="default"/>
+      </w:rPr>
+    </w:lvl>
+    <w:lvl w:ilvl="5" w:tplc="04090005" w:tentative="1">
+      <w:start w:val="1"/>
+      <w:numFmt w:val="bullet"/>
+      <w:lvlText w:val=""/>
+      <w:lvlJc w:val="left"/>
+      <w:pPr>
+        <w:ind w:left="4320" w:hanging="360"/>
+      </w:pPr>
+      <w:rPr>
+        <w:rFonts w:ascii="Wingdings" w:hAnsi="Wingdings" w:hint="default"/>
+      </w:rPr>
+    </w:lvl>
+    <w:lvl w:ilvl="6" w:tplc="04090001" w:tentative="1">
+      <w:start w:val="1"/>
+      <w:numFmt w:val="bullet"/>
+      <w:lvlText w:val=""/>
+      <w:lvlJc w:val="left"/>
+      <w:pPr>
+        <w:ind w:left="5040" w:hanging="360"/>
+      </w:pPr>
+      <w:rPr>
+        <w:rFonts w:ascii="Symbol" w:hAnsi="Symbol" w:hint="default"/>
+      </w:rPr>
+    </w:lvl>
+    <w:lvl w:ilvl="7" w:tplc="04090003" w:tentative="1">
+      <w:start w:val="1"/>
+      <w:numFmt w:val="bullet"/>
+      <w:lvlText w:val="o"/>
+      <w:lvlJc w:val="left"/>
+      <w:pPr>
+        <w:ind w:left="5760" w:hanging="360"/>
+      </w:pPr>
+      <w:rPr>
+        <w:rFonts w:ascii="Courier New" w:hAnsi="Courier New" w:cs="Courier New" w:hint="default"/>
+      </w:rPr>
+    </w:lvl>
+    <w:lvl w:ilvl="8" w:tplc="04090005" w:tentative="1">
+      <w:start w:val="1"/>
+      <w:numFmt w:val="bullet"/>
+      <w:lvlText w:val=""/>
+      <w:lvlJc w:val="left"/>
+      <w:pPr>
+        <w:ind w:left="6480" w:hanging="360"/>
+      </w:pPr>
+      <w:rPr>
+        <w:rFonts w:ascii="Wingdings" w:hAnsi="Wingdings" w:hint="default"/>
+      </w:rPr>
+    </w:lvl>
+  </w:abstractNum>
   <w:abstractNum w:abstractNumId="2">
+    <w:nsid w:val="3891515F"/>
+    <w:multiLevelType w:val="multilevel"/>
+    <w:tmpl w:val="C076FE02"/>
+    <w:lvl w:ilvl="0">
+      <w:start w:val="1"/>
+      <w:numFmt w:val="decimal"/>
+      <w:lvlText w:val="%1"/>
+      <w:lvlJc w:val="left"/>
+      <w:pPr>
+        <w:ind w:left="432" w:hanging="432"/>
+      </w:pPr>
+      <w:rPr>
+        <w:vertAlign w:val="baseline"/>
+      </w:rPr>
+    </w:lvl>
+    <w:lvl w:ilvl="1">
+      <w:start w:val="1"/>
+      <w:numFmt w:val="decimal"/>
+      <w:lvlText w:val="%1.%2"/>
+      <w:lvlJc w:val="left"/>
+      <w:pPr>
+        <w:ind w:left="576" w:hanging="576"/>
+      </w:pPr>
+      <w:rPr>
+        <w:color w:val="000000"/>
+        <w:sz w:val="22"/>
+        <w:szCs w:val="22"/>
+        <w:vertAlign w:val="baseline"/>
+      </w:rPr>
+    </w:lvl>
+    <w:lvl w:ilvl="2">
+      <w:start w:val="1"/>
+      <w:numFmt w:val="decimal"/>
+      <w:lvlText w:val="%1.%2.%3"/>
+      <w:lvlJc w:val="left"/>
+      <w:pPr>
+        <w:ind w:left="1003" w:hanging="720"/>
+      </w:pPr>
+      <w:rPr>
+        <w:sz w:val="24"/>
+        <w:szCs w:val="24"/>
+        <w:vertAlign w:val="baseline"/>
+      </w:rPr>
+    </w:lvl>
+    <w:lvl w:ilvl="3">
+      <w:start w:val="1"/>
+      <w:numFmt w:val="decimal"/>
+      <w:lvlText w:val="%1.%2.%3.%4"/>
+      <w:lvlJc w:val="left"/>
+      <w:pPr>
+        <w:ind w:left="864" w:hanging="864"/>
+      </w:pPr>
+      <w:rPr>
+        <w:b/>
+        <w:i w:val="0"/>
+        <w:sz w:val="22"/>
+        <w:szCs w:val="22"/>
+        <w:vertAlign w:val="baseline"/>
+      </w:rPr>
+    </w:lvl>
+    <w:lvl w:ilvl="4">
+      <w:start w:val="1"/>
+      <w:numFmt w:val="decimal"/>
+      <w:lvlText w:val="%1.%2.%3.%4.%5"/>
+      <w:lvlJc w:val="left"/>
+      <w:pPr>
+        <w:ind w:left="1008" w:hanging="1008"/>
+      </w:pPr>
+      <w:rPr>
+        <w:color w:val="000000"/>
+        <w:vertAlign w:val="baseline"/>
+      </w:rPr>
+    </w:lvl>
+    <w:lvl w:ilvl="5">
+      <w:start w:val="1"/>
+      <w:numFmt w:val="decimal"/>
+      <w:lvlText w:val="%1.%2.%3.%4.%5.%6"/>
+      <w:lvlJc w:val="left"/>
+      <w:pPr>
+        <w:ind w:left="1152" w:hanging="1152"/>
+      </w:pPr>
+      <w:rPr>
+        <w:vertAlign w:val="baseline"/>
+      </w:rPr>
+    </w:lvl>
+    <w:lvl w:ilvl="6">
+      <w:start w:val="1"/>
+      <w:numFmt w:val="decimal"/>
+      <w:lvlText w:val="%1.%2.%3.%4.%5.%6.%7"/>
+      <w:lvlJc w:val="left"/>
+      <w:pPr>
+        <w:ind w:left="1296" w:hanging="1296"/>
+      </w:pPr>
+      <w:rPr>
+        <w:color w:val="000000"/>
+        <w:vertAlign w:val="baseline"/>
+      </w:rPr>
+    </w:lvl>
+    <w:lvl w:ilvl="7">
+      <w:start w:val="1"/>
+      <w:numFmt w:val="decimal"/>
+      <w:lvlText w:val="%1.%2.%3.%4.%5.%6.%7.%8"/>
+      <w:lvlJc w:val="left"/>
+      <w:pPr>
+        <w:ind w:left="1440" w:hanging="1440"/>
+      </w:pPr>
+      <w:rPr>
+        <w:vertAlign w:val="baseline"/>
+      </w:rPr>
+    </w:lvl>
+    <w:lvl w:ilvl="8">
+      <w:start w:val="1"/>
+      <w:numFmt w:val="decimal"/>
+      <w:lvlText w:val="%1.%2.%3.%4.%5.%6.%7.%8.%9"/>
+      <w:lvlJc w:val="left"/>
+      <w:pPr>
+        <w:ind w:left="1584" w:hanging="1584"/>
+      </w:pPr>
+      <w:rPr>
+        <w:vertAlign w:val="baseline"/>
+      </w:rPr>
+    </w:lvl>
+  </w:abstractNum>
+  <w:abstractNum w:abstractNumId="3">
     <w:nsid w:val="3E00418D"/>
     <w:multiLevelType w:val="hybridMultilevel"/>
     <w:tmpl w:val="A0B6CC6C"/>
@@ -17578,7 +20497,7 @@
       </w:pPr>
     </w:lvl>
   </w:abstractNum>
-  <w:abstractNum w:abstractNumId="3">
+  <w:abstractNum w:abstractNumId="4">
     <w:nsid w:val="3FB11C51"/>
     <w:multiLevelType w:val="hybridMultilevel"/>
     <w:tmpl w:val="2B385B46"/>
@@ -17691,7 +20610,7 @@
       </w:rPr>
     </w:lvl>
   </w:abstractNum>
-  <w:abstractNum w:abstractNumId="4">
+  <w:abstractNum w:abstractNumId="5">
     <w:nsid w:val="70716E5E"/>
     <w:multiLevelType w:val="hybridMultilevel"/>
     <w:tmpl w:val="914476E2"/>
@@ -17804,7 +20723,7 @@
       </w:rPr>
     </w:lvl>
   </w:abstractNum>
-  <w:abstractNum w:abstractNumId="5">
+  <w:abstractNum w:abstractNumId="6">
     <w:nsid w:val="7AE6213F"/>
     <w:multiLevelType w:val="hybridMultilevel"/>
     <w:tmpl w:val="584A95BA"/>
@@ -17918,22 +20837,25 @@
     </w:lvl>
   </w:abstractNum>
   <w:num w:numId="1">
+    <w:abstractNumId w:val="2"/>
+  </w:num>
+  <w:num w:numId="2">
+    <w:abstractNumId w:val="5"/>
+  </w:num>
+  <w:num w:numId="3">
+    <w:abstractNumId w:val="4"/>
+  </w:num>
+  <w:num w:numId="4">
+    <w:abstractNumId w:val="6"/>
+  </w:num>
+  <w:num w:numId="5">
     <w:abstractNumId w:val="1"/>
   </w:num>
-  <w:num w:numId="2">
-    <w:abstractNumId w:val="4"/>
-  </w:num>
-  <w:num w:numId="3">
+  <w:num w:numId="6">
     <w:abstractNumId w:val="3"/>
   </w:num>
-  <w:num w:numId="4">
-    <w:abstractNumId w:val="5"/>
-  </w:num>
-  <w:num w:numId="5">
+  <w:num w:numId="7">
     <w:abstractNumId w:val="0"/>
-  </w:num>
-  <w:num w:numId="6">
-    <w:abstractNumId w:val="2"/>
   </w:num>
 </w:numbering>
 </file>
@@ -17962,7 +20884,7 @@
       </w:pPr>
     </w:pPrDefault>
   </w:docDefaults>
-  <w:latentStyles w:defLockedState="0" w:defUIPriority="99" w:defSemiHidden="0" w:defUnhideWhenUsed="0" w:defQFormat="0" w:count="380">
+  <w:latentStyles w:defLockedState="0" w:defUIPriority="99" w:defSemiHidden="0" w:defUnhideWhenUsed="0" w:defQFormat="0" w:count="371">
     <w:lsdException w:name="Normal" w:uiPriority="0" w:qFormat="1"/>
     <w:lsdException w:name="heading 1" w:uiPriority="9" w:qFormat="1"/>
     <w:lsdException w:name="heading 2" w:semiHidden="1" w:uiPriority="0" w:unhideWhenUsed="1" w:qFormat="1"/>

</xml_diff>